<commit_message>
"Pushing lesson on Regular Expression"
</commit_message>
<xml_diff>
--- a/Week-1_oop- Databases and Data Structure_Algorithm/Library Management System Requirement.docx
+++ b/Week-1_oop- Databases and Data Structure_Algorithm/Library Management System Requirement.docx
@@ -344,7 +344,23 @@
           <w:sz w:val="24"/>
           <w:szCs w:val="24"/>
         </w:rPr>
-        <w:t>: JavaFX FXML files for the UI (</w:t>
+        <w:t xml:space="preserve">: JavaFX FXML files for the UI </w:t>
+      </w:r>
+      <w:r>
+        <w:rPr>
+          <w:rFonts w:ascii="Times New Roman" w:eastAsia="Times New Roman" w:hAnsi="Times New Roman" w:cs="Times New Roman"/>
+          <w:sz w:val="24"/>
+          <w:szCs w:val="24"/>
+        </w:rPr>
+        <w:t xml:space="preserve">                                                                                                             </w:t>
+      </w:r>
+      <w:r>
+        <w:rPr>
+          <w:rFonts w:ascii="Times New Roman" w:eastAsia="Times New Roman" w:hAnsi="Times New Roman" w:cs="Times New Roman"/>
+          <w:sz w:val="24"/>
+          <w:szCs w:val="24"/>
+        </w:rPr>
+        <w:t>(</w:t>
       </w:r>
       <w:proofErr w:type="spellStart"/>
       <w:r>
@@ -448,7 +464,23 @@
           <w:sz w:val="24"/>
           <w:szCs w:val="24"/>
         </w:rPr>
-        <w:t>: Java classes that handle user input and update the model and view (</w:t>
+        <w:t xml:space="preserve">: Java classes that handle user input and update the model and view </w:t>
+      </w:r>
+      <w:r>
+        <w:rPr>
+          <w:rFonts w:ascii="Times New Roman" w:eastAsia="Times New Roman" w:hAnsi="Times New Roman" w:cs="Times New Roman"/>
+          <w:sz w:val="24"/>
+          <w:szCs w:val="24"/>
+        </w:rPr>
+        <w:t xml:space="preserve">                                        </w:t>
+      </w:r>
+      <w:r>
+        <w:rPr>
+          <w:rFonts w:ascii="Times New Roman" w:eastAsia="Times New Roman" w:hAnsi="Times New Roman" w:cs="Times New Roman"/>
+          <w:sz w:val="24"/>
+          <w:szCs w:val="24"/>
+        </w:rPr>
+        <w:t>(</w:t>
       </w:r>
       <w:proofErr w:type="spellStart"/>
       <w:r>
@@ -576,7 +608,6 @@
         </w:rPr>
         <w:t xml:space="preserve">Install MySQL and create a database named </w:t>
       </w:r>
-      <w:bookmarkStart w:id="0" w:name="_GoBack"/>
       <w:proofErr w:type="spellStart"/>
       <w:r>
         <w:rPr>
@@ -584,7 +615,6 @@
         </w:rPr>
         <w:t>librarydb</w:t>
       </w:r>
-      <w:bookmarkEnd w:id="0"/>
       <w:proofErr w:type="spellEnd"/>
       <w:r>
         <w:rPr>
@@ -601,7 +631,7 @@
           <w:ilvl w:val="0"/>
           <w:numId w:val="4"/>
         </w:numPr>
-        <w:spacing w:before="100" w:beforeAutospacing="1" w:after="100" w:afterAutospacing="1" w:line="240" w:lineRule="auto"/>
+        <w:spacing w:before="100" w:beforeAutospacing="1" w:after="0" w:line="240" w:lineRule="auto"/>
         <w:rPr>
           <w:rFonts w:ascii="Times New Roman" w:eastAsia="Times New Roman" w:hAnsi="Times New Roman" w:cs="Times New Roman"/>
           <w:sz w:val="24"/>
@@ -690,14 +720,83 @@
           <w:rFonts w:ascii="Courier New" w:eastAsia="Times New Roman" w:hAnsi="Courier New" w:cs="Courier New"/>
         </w:rPr>
       </w:pPr>
+      <w:proofErr w:type="spellStart"/>
       <w:proofErr w:type="gramStart"/>
       <w:r>
         <w:rPr>
           <w:rFonts w:ascii="Courier New" w:eastAsia="Times New Roman" w:hAnsi="Courier New" w:cs="Courier New"/>
         </w:rPr>
-        <w:t>bash</w:t>
-      </w:r>
+        <w:t>git</w:t>
+      </w:r>
+      <w:proofErr w:type="spellEnd"/>
       <w:proofErr w:type="gramEnd"/>
+      <w:r>
+        <w:rPr>
+          <w:rFonts w:ascii="Courier New" w:eastAsia="Times New Roman" w:hAnsi="Courier New" w:cs="Courier New"/>
+        </w:rPr>
+        <w:t xml:space="preserve"> clone &lt;</w:t>
+      </w:r>
+      <w:r>
+        <w:t xml:space="preserve"> </w:t>
+      </w:r>
+      <w:r>
+        <w:rPr>
+          <w:rFonts w:ascii="Courier New" w:eastAsia="Times New Roman" w:hAnsi="Courier New" w:cs="Courier New"/>
+        </w:rPr>
+        <w:t xml:space="preserve">https://github.com/amponsemmichael/backend-development-training/tree/master/Week-1_oop-%20Databases%20and%20Data%20Structure_Algorithm </w:t>
+      </w:r>
+      <w:r>
+        <w:rPr>
+          <w:rFonts w:ascii="Courier New" w:eastAsia="Times New Roman" w:hAnsi="Courier New" w:cs="Courier New"/>
+        </w:rPr>
+        <w:t>&gt;</w:t>
+      </w:r>
+    </w:p>
+    <w:p>
+      <w:pPr>
+        <w:numPr>
+          <w:ilvl w:val="0"/>
+          <w:numId w:val="5"/>
+        </w:numPr>
+        <w:spacing w:before="100" w:beforeAutospacing="1" w:after="100" w:afterAutospacing="1" w:line="240" w:lineRule="auto"/>
+        <w:rPr>
+          <w:rFonts w:ascii="Times New Roman" w:eastAsia="Times New Roman" w:hAnsi="Times New Roman" w:cs="Times New Roman"/>
+          <w:sz w:val="24"/>
+          <w:szCs w:val="24"/>
+        </w:rPr>
+      </w:pPr>
+      <w:r>
+        <w:rPr>
+          <w:rFonts w:ascii="Times New Roman" w:eastAsia="Times New Roman" w:hAnsi="Times New Roman" w:cs="Times New Roman"/>
+          <w:b/>
+          <w:bCs/>
+          <w:sz w:val="24"/>
+          <w:szCs w:val="24"/>
+        </w:rPr>
+        <w:t>Set Up the Database</w:t>
+      </w:r>
+    </w:p>
+    <w:p>
+      <w:pPr>
+        <w:numPr>
+          <w:ilvl w:val="1"/>
+          <w:numId w:val="5"/>
+        </w:numPr>
+        <w:spacing w:before="100" w:beforeAutospacing="1" w:after="0" w:line="240" w:lineRule="auto"/>
+        <w:rPr>
+          <w:rFonts w:ascii="Times New Roman" w:eastAsia="Times New Roman" w:hAnsi="Times New Roman" w:cs="Times New Roman"/>
+          <w:sz w:val="24"/>
+          <w:szCs w:val="24"/>
+        </w:rPr>
+      </w:pPr>
+      <w:r>
+        <w:rPr>
+          <w:rFonts w:ascii="Times New Roman" w:eastAsia="Times New Roman" w:hAnsi="Times New Roman" w:cs="Times New Roman"/>
+          <w:sz w:val="24"/>
+          <w:szCs w:val="24"/>
+        </w:rPr>
+        <w:t>Execute the following SQL script to create the necessary tables:</w:t>
+      </w:r>
     </w:p>
     <w:p>
       <w:pPr>
@@ -720,17 +819,21 @@
           <w:tab w:val="left" w:pos="14656"/>
         </w:tabs>
         <w:spacing w:after="0" w:line="240" w:lineRule="auto"/>
-        <w:ind w:left="720"/>
-        <w:rPr>
-          <w:rFonts w:ascii="Courier New" w:eastAsia="Times New Roman" w:hAnsi="Courier New" w:cs="Courier New"/>
-        </w:rPr>
-      </w:pPr>
-      <w:r>
-        <w:rPr>
-          <w:rFonts w:ascii="Courier New" w:eastAsia="Times New Roman" w:hAnsi="Courier New" w:cs="Courier New"/>
-        </w:rPr>
-        <w:t>Copy code</w:t>
-      </w:r>
+        <w:ind w:left="1440"/>
+        <w:rPr>
+          <w:rFonts w:ascii="Courier New" w:eastAsia="Times New Roman" w:hAnsi="Courier New" w:cs="Courier New"/>
+        </w:rPr>
+      </w:pPr>
+      <w:proofErr w:type="spellStart"/>
+      <w:proofErr w:type="gramStart"/>
+      <w:r>
+        <w:rPr>
+          <w:rFonts w:ascii="Courier New" w:eastAsia="Times New Roman" w:hAnsi="Courier New" w:cs="Courier New"/>
+        </w:rPr>
+        <w:t>sql</w:t>
+      </w:r>
+      <w:proofErr w:type="spellEnd"/>
+      <w:proofErr w:type="gramEnd"/>
     </w:p>
     <w:p>
       <w:pPr>
@@ -753,40 +856,16 @@
           <w:tab w:val="left" w:pos="14656"/>
         </w:tabs>
         <w:spacing w:after="0" w:line="240" w:lineRule="auto"/>
-        <w:ind w:left="720"/>
-        <w:rPr>
-          <w:rFonts w:ascii="Courier New" w:eastAsia="Times New Roman" w:hAnsi="Courier New" w:cs="Courier New"/>
-        </w:rPr>
-      </w:pPr>
-      <w:proofErr w:type="spellStart"/>
-      <w:proofErr w:type="gramStart"/>
-      <w:r>
-        <w:rPr>
-          <w:rFonts w:ascii="Courier New" w:eastAsia="Times New Roman" w:hAnsi="Courier New" w:cs="Courier New"/>
-        </w:rPr>
-        <w:t>git</w:t>
-      </w:r>
-      <w:proofErr w:type="spellEnd"/>
-      <w:proofErr w:type="gramEnd"/>
-      <w:r>
-        <w:rPr>
-          <w:rFonts w:ascii="Courier New" w:eastAsia="Times New Roman" w:hAnsi="Courier New" w:cs="Courier New"/>
-        </w:rPr>
-        <w:t xml:space="preserve"> clone &lt;repository-</w:t>
-      </w:r>
-      <w:proofErr w:type="spellStart"/>
-      <w:r>
-        <w:rPr>
-          <w:rFonts w:ascii="Courier New" w:eastAsia="Times New Roman" w:hAnsi="Courier New" w:cs="Courier New"/>
-        </w:rPr>
-        <w:t>url</w:t>
-      </w:r>
-      <w:proofErr w:type="spellEnd"/>
-      <w:r>
-        <w:rPr>
-          <w:rFonts w:ascii="Courier New" w:eastAsia="Times New Roman" w:hAnsi="Courier New" w:cs="Courier New"/>
-        </w:rPr>
-        <w:t>&gt;</w:t>
+        <w:ind w:left="1440"/>
+        <w:rPr>
+          <w:rFonts w:ascii="Courier New" w:eastAsia="Times New Roman" w:hAnsi="Courier New" w:cs="Courier New"/>
+        </w:rPr>
+      </w:pPr>
+      <w:r>
+        <w:rPr>
+          <w:rFonts w:ascii="Courier New" w:eastAsia="Times New Roman" w:hAnsi="Courier New" w:cs="Courier New"/>
+        </w:rPr>
+        <w:t>Copy code</w:t>
       </w:r>
     </w:p>
     <w:p>
@@ -810,70 +889,16 @@
           <w:tab w:val="left" w:pos="14656"/>
         </w:tabs>
         <w:spacing w:after="0" w:line="240" w:lineRule="auto"/>
-        <w:ind w:left="720"/>
-        <w:rPr>
-          <w:rFonts w:ascii="Courier New" w:eastAsia="Times New Roman" w:hAnsi="Courier New" w:cs="Courier New"/>
-        </w:rPr>
-      </w:pPr>
-      <w:proofErr w:type="gramStart"/>
-      <w:r>
-        <w:rPr>
-          <w:rFonts w:ascii="Courier New" w:eastAsia="Times New Roman" w:hAnsi="Courier New" w:cs="Courier New"/>
-        </w:rPr>
-        <w:t>cd</w:t>
-      </w:r>
-      <w:proofErr w:type="gramEnd"/>
-      <w:r>
-        <w:rPr>
-          <w:rFonts w:ascii="Courier New" w:eastAsia="Times New Roman" w:hAnsi="Courier New" w:cs="Courier New"/>
-        </w:rPr>
-        <w:t xml:space="preserve"> library-management-system</w:t>
-      </w:r>
-    </w:p>
-    <w:p>
-      <w:pPr>
-        <w:numPr>
-          <w:ilvl w:val="0"/>
-          <w:numId w:val="5"/>
-        </w:numPr>
-        <w:spacing w:before="100" w:beforeAutospacing="1" w:after="100" w:afterAutospacing="1" w:line="240" w:lineRule="auto"/>
-        <w:rPr>
-          <w:rFonts w:ascii="Times New Roman" w:eastAsia="Times New Roman" w:hAnsi="Times New Roman" w:cs="Times New Roman"/>
-          <w:sz w:val="24"/>
-          <w:szCs w:val="24"/>
-        </w:rPr>
-      </w:pPr>
-      <w:r>
-        <w:rPr>
-          <w:rFonts w:ascii="Times New Roman" w:eastAsia="Times New Roman" w:hAnsi="Times New Roman" w:cs="Times New Roman"/>
-          <w:b/>
-          <w:bCs/>
-          <w:sz w:val="24"/>
-          <w:szCs w:val="24"/>
-        </w:rPr>
-        <w:t>Set Up the Database</w:t>
-      </w:r>
-    </w:p>
-    <w:p>
-      <w:pPr>
-        <w:numPr>
-          <w:ilvl w:val="1"/>
-          <w:numId w:val="5"/>
-        </w:numPr>
-        <w:spacing w:before="100" w:beforeAutospacing="1" w:after="0" w:line="240" w:lineRule="auto"/>
-        <w:rPr>
-          <w:rFonts w:ascii="Times New Roman" w:eastAsia="Times New Roman" w:hAnsi="Times New Roman" w:cs="Times New Roman"/>
-          <w:sz w:val="24"/>
-          <w:szCs w:val="24"/>
-        </w:rPr>
-      </w:pPr>
-      <w:r>
-        <w:rPr>
-          <w:rFonts w:ascii="Times New Roman" w:eastAsia="Times New Roman" w:hAnsi="Times New Roman" w:cs="Times New Roman"/>
-          <w:sz w:val="24"/>
-          <w:szCs w:val="24"/>
-        </w:rPr>
-        <w:t>Execute the following SQL script to create the necessary tables:</w:t>
+        <w:ind w:left="1440"/>
+        <w:rPr>
+          <w:rFonts w:ascii="Courier New" w:eastAsia="Times New Roman" w:hAnsi="Courier New" w:cs="Courier New"/>
+        </w:rPr>
+      </w:pPr>
+      <w:r>
+        <w:rPr>
+          <w:rFonts w:ascii="Courier New" w:eastAsia="Times New Roman" w:hAnsi="Courier New" w:cs="Courier New"/>
+        </w:rPr>
+        <w:t>CREATE TABLE book (</w:t>
       </w:r>
     </w:p>
     <w:p>
@@ -902,16 +927,26 @@
           <w:rFonts w:ascii="Courier New" w:eastAsia="Times New Roman" w:hAnsi="Courier New" w:cs="Courier New"/>
         </w:rPr>
       </w:pPr>
-      <w:proofErr w:type="spellStart"/>
+      <w:r>
+        <w:rPr>
+          <w:rFonts w:ascii="Courier New" w:eastAsia="Times New Roman" w:hAnsi="Courier New" w:cs="Courier New"/>
+        </w:rPr>
+        <w:t xml:space="preserve">    </w:t>
+      </w:r>
       <w:proofErr w:type="gramStart"/>
       <w:r>
         <w:rPr>
           <w:rFonts w:ascii="Courier New" w:eastAsia="Times New Roman" w:hAnsi="Courier New" w:cs="Courier New"/>
         </w:rPr>
-        <w:t>sql</w:t>
-      </w:r>
-      <w:proofErr w:type="spellEnd"/>
+        <w:t>id</w:t>
+      </w:r>
       <w:proofErr w:type="gramEnd"/>
+      <w:r>
+        <w:rPr>
+          <w:rFonts w:ascii="Courier New" w:eastAsia="Times New Roman" w:hAnsi="Courier New" w:cs="Courier New"/>
+        </w:rPr>
+        <w:t xml:space="preserve"> INT AUTO_INCREMENT PRIMARY KEY,</w:t>
+      </w:r>
     </w:p>
     <w:p>
       <w:pPr>
@@ -943,7 +978,21 @@
         <w:rPr>
           <w:rFonts w:ascii="Courier New" w:eastAsia="Times New Roman" w:hAnsi="Courier New" w:cs="Courier New"/>
         </w:rPr>
-        <w:t>Copy code</w:t>
+        <w:t xml:space="preserve">    </w:t>
+      </w:r>
+      <w:proofErr w:type="gramStart"/>
+      <w:r>
+        <w:rPr>
+          <w:rFonts w:ascii="Courier New" w:eastAsia="Times New Roman" w:hAnsi="Courier New" w:cs="Courier New"/>
+        </w:rPr>
+        <w:t>title</w:t>
+      </w:r>
+      <w:proofErr w:type="gramEnd"/>
+      <w:r>
+        <w:rPr>
+          <w:rFonts w:ascii="Courier New" w:eastAsia="Times New Roman" w:hAnsi="Courier New" w:cs="Courier New"/>
+        </w:rPr>
+        <w:t xml:space="preserve"> VARCHAR(255) NOT NULL,</w:t>
       </w:r>
     </w:p>
     <w:p>
@@ -976,7 +1025,23 @@
         <w:rPr>
           <w:rFonts w:ascii="Courier New" w:eastAsia="Times New Roman" w:hAnsi="Courier New" w:cs="Courier New"/>
         </w:rPr>
-        <w:t>CREATE TABLE book (</w:t>
+        <w:t xml:space="preserve">    </w:t>
+      </w:r>
+      <w:proofErr w:type="spellStart"/>
+      <w:proofErr w:type="gramStart"/>
+      <w:r>
+        <w:rPr>
+          <w:rFonts w:ascii="Courier New" w:eastAsia="Times New Roman" w:hAnsi="Courier New" w:cs="Courier New"/>
+        </w:rPr>
+        <w:t>category_id</w:t>
+      </w:r>
+      <w:proofErr w:type="spellEnd"/>
+      <w:proofErr w:type="gramEnd"/>
+      <w:r>
+        <w:rPr>
+          <w:rFonts w:ascii="Courier New" w:eastAsia="Times New Roman" w:hAnsi="Courier New" w:cs="Courier New"/>
+        </w:rPr>
+        <w:t xml:space="preserve"> INT,</w:t>
       </w:r>
     </w:p>
     <w:p>
@@ -1011,19 +1076,21 @@
         </w:rPr>
         <w:t xml:space="preserve">    </w:t>
       </w:r>
+      <w:proofErr w:type="spellStart"/>
       <w:proofErr w:type="gramStart"/>
       <w:r>
         <w:rPr>
           <w:rFonts w:ascii="Courier New" w:eastAsia="Times New Roman" w:hAnsi="Courier New" w:cs="Courier New"/>
         </w:rPr>
-        <w:t>id</w:t>
-      </w:r>
+        <w:t>publication_date</w:t>
+      </w:r>
+      <w:proofErr w:type="spellEnd"/>
       <w:proofErr w:type="gramEnd"/>
       <w:r>
         <w:rPr>
           <w:rFonts w:ascii="Courier New" w:eastAsia="Times New Roman" w:hAnsi="Courier New" w:cs="Courier New"/>
         </w:rPr>
-        <w:t xml:space="preserve"> INT AUTO_INCREMENT PRIMARY KEY,</w:t>
+        <w:t xml:space="preserve"> DATE,</w:t>
       </w:r>
     </w:p>
     <w:p>
@@ -1058,19 +1125,21 @@
         </w:rPr>
         <w:t xml:space="preserve">    </w:t>
       </w:r>
+      <w:proofErr w:type="spellStart"/>
       <w:proofErr w:type="gramStart"/>
       <w:r>
         <w:rPr>
           <w:rFonts w:ascii="Courier New" w:eastAsia="Times New Roman" w:hAnsi="Courier New" w:cs="Courier New"/>
         </w:rPr>
-        <w:t>title</w:t>
-      </w:r>
+        <w:t>copies_owned</w:t>
+      </w:r>
+      <w:proofErr w:type="spellEnd"/>
       <w:proofErr w:type="gramEnd"/>
       <w:r>
         <w:rPr>
           <w:rFonts w:ascii="Courier New" w:eastAsia="Times New Roman" w:hAnsi="Courier New" w:cs="Courier New"/>
         </w:rPr>
-        <w:t xml:space="preserve"> VARCHAR(255) NOT NULL,</w:t>
+        <w:t xml:space="preserve"> INT</w:t>
       </w:r>
     </w:p>
     <w:p>
@@ -1103,23 +1172,7 @@
         <w:rPr>
           <w:rFonts w:ascii="Courier New" w:eastAsia="Times New Roman" w:hAnsi="Courier New" w:cs="Courier New"/>
         </w:rPr>
-        <w:t xml:space="preserve">    </w:t>
-      </w:r>
-      <w:proofErr w:type="spellStart"/>
-      <w:proofErr w:type="gramStart"/>
-      <w:r>
-        <w:rPr>
-          <w:rFonts w:ascii="Courier New" w:eastAsia="Times New Roman" w:hAnsi="Courier New" w:cs="Courier New"/>
-        </w:rPr>
-        <w:t>category_id</w:t>
-      </w:r>
-      <w:proofErr w:type="spellEnd"/>
-      <w:proofErr w:type="gramEnd"/>
-      <w:r>
-        <w:rPr>
-          <w:rFonts w:ascii="Courier New" w:eastAsia="Times New Roman" w:hAnsi="Courier New" w:cs="Courier New"/>
-        </w:rPr>
-        <w:t xml:space="preserve"> INT,</w:t>
+        <w:t>);</w:t>
       </w:r>
     </w:p>
     <w:p>
@@ -1148,28 +1201,6 @@
           <w:rFonts w:ascii="Courier New" w:eastAsia="Times New Roman" w:hAnsi="Courier New" w:cs="Courier New"/>
         </w:rPr>
       </w:pPr>
-      <w:r>
-        <w:rPr>
-          <w:rFonts w:ascii="Courier New" w:eastAsia="Times New Roman" w:hAnsi="Courier New" w:cs="Courier New"/>
-        </w:rPr>
-        <w:t xml:space="preserve">    </w:t>
-      </w:r>
-      <w:proofErr w:type="spellStart"/>
-      <w:proofErr w:type="gramStart"/>
-      <w:r>
-        <w:rPr>
-          <w:rFonts w:ascii="Courier New" w:eastAsia="Times New Roman" w:hAnsi="Courier New" w:cs="Courier New"/>
-        </w:rPr>
-        <w:t>publication_date</w:t>
-      </w:r>
-      <w:proofErr w:type="spellEnd"/>
-      <w:proofErr w:type="gramEnd"/>
-      <w:r>
-        <w:rPr>
-          <w:rFonts w:ascii="Courier New" w:eastAsia="Times New Roman" w:hAnsi="Courier New" w:cs="Courier New"/>
-        </w:rPr>
-        <w:t xml:space="preserve"> DATE,</w:t>
-      </w:r>
     </w:p>
     <w:p>
       <w:pPr>
@@ -1201,23 +1232,7 @@
         <w:rPr>
           <w:rFonts w:ascii="Courier New" w:eastAsia="Times New Roman" w:hAnsi="Courier New" w:cs="Courier New"/>
         </w:rPr>
-        <w:t xml:space="preserve">    </w:t>
-      </w:r>
-      <w:proofErr w:type="spellStart"/>
-      <w:proofErr w:type="gramStart"/>
-      <w:r>
-        <w:rPr>
-          <w:rFonts w:ascii="Courier New" w:eastAsia="Times New Roman" w:hAnsi="Courier New" w:cs="Courier New"/>
-        </w:rPr>
-        <w:t>copies_owned</w:t>
-      </w:r>
-      <w:proofErr w:type="spellEnd"/>
-      <w:proofErr w:type="gramEnd"/>
-      <w:r>
-        <w:rPr>
-          <w:rFonts w:ascii="Courier New" w:eastAsia="Times New Roman" w:hAnsi="Courier New" w:cs="Courier New"/>
-        </w:rPr>
-        <w:t xml:space="preserve"> INT</w:t>
+        <w:t>CREATE TABLE author (</w:t>
       </w:r>
     </w:p>
     <w:p>
@@ -1250,7 +1265,21 @@
         <w:rPr>
           <w:rFonts w:ascii="Courier New" w:eastAsia="Times New Roman" w:hAnsi="Courier New" w:cs="Courier New"/>
         </w:rPr>
-        <w:t>);</w:t>
+        <w:t xml:space="preserve">    </w:t>
+      </w:r>
+      <w:proofErr w:type="gramStart"/>
+      <w:r>
+        <w:rPr>
+          <w:rFonts w:ascii="Courier New" w:eastAsia="Times New Roman" w:hAnsi="Courier New" w:cs="Courier New"/>
+        </w:rPr>
+        <w:t>id</w:t>
+      </w:r>
+      <w:proofErr w:type="gramEnd"/>
+      <w:r>
+        <w:rPr>
+          <w:rFonts w:ascii="Courier New" w:eastAsia="Times New Roman" w:hAnsi="Courier New" w:cs="Courier New"/>
+        </w:rPr>
+        <w:t xml:space="preserve"> INT AUTO_INCREMENT PRIMARY KEY,</w:t>
       </w:r>
     </w:p>
     <w:p>
@@ -1279,6 +1308,26 @@
           <w:rFonts w:ascii="Courier New" w:eastAsia="Times New Roman" w:hAnsi="Courier New" w:cs="Courier New"/>
         </w:rPr>
       </w:pPr>
+      <w:r>
+        <w:rPr>
+          <w:rFonts w:ascii="Courier New" w:eastAsia="Times New Roman" w:hAnsi="Courier New" w:cs="Courier New"/>
+        </w:rPr>
+        <w:t xml:space="preserve">    </w:t>
+      </w:r>
+      <w:proofErr w:type="gramStart"/>
+      <w:r>
+        <w:rPr>
+          <w:rFonts w:ascii="Courier New" w:eastAsia="Times New Roman" w:hAnsi="Courier New" w:cs="Courier New"/>
+        </w:rPr>
+        <w:t>name</w:t>
+      </w:r>
+      <w:proofErr w:type="gramEnd"/>
+      <w:r>
+        <w:rPr>
+          <w:rFonts w:ascii="Courier New" w:eastAsia="Times New Roman" w:hAnsi="Courier New" w:cs="Courier New"/>
+        </w:rPr>
+        <w:t xml:space="preserve"> VARCHAR(255) NOT NULL</w:t>
+      </w:r>
     </w:p>
     <w:p>
       <w:pPr>
@@ -1310,7 +1359,7 @@
         <w:rPr>
           <w:rFonts w:ascii="Courier New" w:eastAsia="Times New Roman" w:hAnsi="Courier New" w:cs="Courier New"/>
         </w:rPr>
-        <w:t>CREATE TABLE author (</w:t>
+        <w:t>);</w:t>
       </w:r>
     </w:p>
     <w:p>
@@ -1339,26 +1388,6 @@
           <w:rFonts w:ascii="Courier New" w:eastAsia="Times New Roman" w:hAnsi="Courier New" w:cs="Courier New"/>
         </w:rPr>
       </w:pPr>
-      <w:r>
-        <w:rPr>
-          <w:rFonts w:ascii="Courier New" w:eastAsia="Times New Roman" w:hAnsi="Courier New" w:cs="Courier New"/>
-        </w:rPr>
-        <w:t xml:space="preserve">    </w:t>
-      </w:r>
-      <w:proofErr w:type="gramStart"/>
-      <w:r>
-        <w:rPr>
-          <w:rFonts w:ascii="Courier New" w:eastAsia="Times New Roman" w:hAnsi="Courier New" w:cs="Courier New"/>
-        </w:rPr>
-        <w:t>id</w:t>
-      </w:r>
-      <w:proofErr w:type="gramEnd"/>
-      <w:r>
-        <w:rPr>
-          <w:rFonts w:ascii="Courier New" w:eastAsia="Times New Roman" w:hAnsi="Courier New" w:cs="Courier New"/>
-        </w:rPr>
-        <w:t xml:space="preserve"> INT AUTO_INCREMENT PRIMARY KEY,</w:t>
-      </w:r>
     </w:p>
     <w:p>
       <w:pPr>
@@ -1390,21 +1419,21 @@
         <w:rPr>
           <w:rFonts w:ascii="Courier New" w:eastAsia="Times New Roman" w:hAnsi="Courier New" w:cs="Courier New"/>
         </w:rPr>
-        <w:t xml:space="preserve">    </w:t>
-      </w:r>
-      <w:proofErr w:type="gramStart"/>
-      <w:r>
-        <w:rPr>
-          <w:rFonts w:ascii="Courier New" w:eastAsia="Times New Roman" w:hAnsi="Courier New" w:cs="Courier New"/>
-        </w:rPr>
-        <w:t>name</w:t>
-      </w:r>
-      <w:proofErr w:type="gramEnd"/>
-      <w:r>
-        <w:rPr>
-          <w:rFonts w:ascii="Courier New" w:eastAsia="Times New Roman" w:hAnsi="Courier New" w:cs="Courier New"/>
-        </w:rPr>
-        <w:t xml:space="preserve"> VARCHAR(255) NOT NULL</w:t>
+        <w:t xml:space="preserve">CREATE TABLE </w:t>
+      </w:r>
+      <w:proofErr w:type="spellStart"/>
+      <w:r>
+        <w:rPr>
+          <w:rFonts w:ascii="Courier New" w:eastAsia="Times New Roman" w:hAnsi="Courier New" w:cs="Courier New"/>
+        </w:rPr>
+        <w:t>book_author</w:t>
+      </w:r>
+      <w:proofErr w:type="spellEnd"/>
+      <w:r>
+        <w:rPr>
+          <w:rFonts w:ascii="Courier New" w:eastAsia="Times New Roman" w:hAnsi="Courier New" w:cs="Courier New"/>
+        </w:rPr>
+        <w:t xml:space="preserve"> (</w:t>
       </w:r>
     </w:p>
     <w:p>
@@ -1437,7 +1466,23 @@
         <w:rPr>
           <w:rFonts w:ascii="Courier New" w:eastAsia="Times New Roman" w:hAnsi="Courier New" w:cs="Courier New"/>
         </w:rPr>
-        <w:t>);</w:t>
+        <w:t xml:space="preserve">    </w:t>
+      </w:r>
+      <w:proofErr w:type="spellStart"/>
+      <w:proofErr w:type="gramStart"/>
+      <w:r>
+        <w:rPr>
+          <w:rFonts w:ascii="Courier New" w:eastAsia="Times New Roman" w:hAnsi="Courier New" w:cs="Courier New"/>
+        </w:rPr>
+        <w:t>book_id</w:t>
+      </w:r>
+      <w:proofErr w:type="spellEnd"/>
+      <w:proofErr w:type="gramEnd"/>
+      <w:r>
+        <w:rPr>
+          <w:rFonts w:ascii="Courier New" w:eastAsia="Times New Roman" w:hAnsi="Courier New" w:cs="Courier New"/>
+        </w:rPr>
+        <w:t xml:space="preserve"> INT,</w:t>
       </w:r>
     </w:p>
     <w:p>
@@ -1466,6 +1511,28 @@
           <w:rFonts w:ascii="Courier New" w:eastAsia="Times New Roman" w:hAnsi="Courier New" w:cs="Courier New"/>
         </w:rPr>
       </w:pPr>
+      <w:r>
+        <w:rPr>
+          <w:rFonts w:ascii="Courier New" w:eastAsia="Times New Roman" w:hAnsi="Courier New" w:cs="Courier New"/>
+        </w:rPr>
+        <w:t xml:space="preserve">    </w:t>
+      </w:r>
+      <w:proofErr w:type="spellStart"/>
+      <w:proofErr w:type="gramStart"/>
+      <w:r>
+        <w:rPr>
+          <w:rFonts w:ascii="Courier New" w:eastAsia="Times New Roman" w:hAnsi="Courier New" w:cs="Courier New"/>
+        </w:rPr>
+        <w:t>author_id</w:t>
+      </w:r>
+      <w:proofErr w:type="spellEnd"/>
+      <w:proofErr w:type="gramEnd"/>
+      <w:r>
+        <w:rPr>
+          <w:rFonts w:ascii="Courier New" w:eastAsia="Times New Roman" w:hAnsi="Courier New" w:cs="Courier New"/>
+        </w:rPr>
+        <w:t xml:space="preserve"> INT,</w:t>
+      </w:r>
     </w:p>
     <w:p>
       <w:pPr>
@@ -1497,21 +1564,35 @@
         <w:rPr>
           <w:rFonts w:ascii="Courier New" w:eastAsia="Times New Roman" w:hAnsi="Courier New" w:cs="Courier New"/>
         </w:rPr>
-        <w:t xml:space="preserve">CREATE TABLE </w:t>
+        <w:t xml:space="preserve">    PRIMARY KEY (</w:t>
       </w:r>
       <w:proofErr w:type="spellStart"/>
       <w:r>
         <w:rPr>
           <w:rFonts w:ascii="Courier New" w:eastAsia="Times New Roman" w:hAnsi="Courier New" w:cs="Courier New"/>
         </w:rPr>
-        <w:t>book_author</w:t>
+        <w:t>book_id</w:t>
       </w:r>
       <w:proofErr w:type="spellEnd"/>
       <w:r>
         <w:rPr>
           <w:rFonts w:ascii="Courier New" w:eastAsia="Times New Roman" w:hAnsi="Courier New" w:cs="Courier New"/>
         </w:rPr>
-        <w:t xml:space="preserve"> (</w:t>
+        <w:t xml:space="preserve">, </w:t>
+      </w:r>
+      <w:proofErr w:type="spellStart"/>
+      <w:r>
+        <w:rPr>
+          <w:rFonts w:ascii="Courier New" w:eastAsia="Times New Roman" w:hAnsi="Courier New" w:cs="Courier New"/>
+        </w:rPr>
+        <w:t>author_id</w:t>
+      </w:r>
+      <w:proofErr w:type="spellEnd"/>
+      <w:r>
+        <w:rPr>
+          <w:rFonts w:ascii="Courier New" w:eastAsia="Times New Roman" w:hAnsi="Courier New" w:cs="Courier New"/>
+        </w:rPr>
+        <w:t>),</w:t>
       </w:r>
     </w:p>
     <w:p>
@@ -1544,23 +1625,35 @@
         <w:rPr>
           <w:rFonts w:ascii="Courier New" w:eastAsia="Times New Roman" w:hAnsi="Courier New" w:cs="Courier New"/>
         </w:rPr>
-        <w:t xml:space="preserve">    </w:t>
+        <w:t xml:space="preserve">    FOREIGN KEY (</w:t>
       </w:r>
       <w:proofErr w:type="spellStart"/>
+      <w:r>
+        <w:rPr>
+          <w:rFonts w:ascii="Courier New" w:eastAsia="Times New Roman" w:hAnsi="Courier New" w:cs="Courier New"/>
+        </w:rPr>
+        <w:t>book_id</w:t>
+      </w:r>
+      <w:proofErr w:type="spellEnd"/>
+      <w:r>
+        <w:rPr>
+          <w:rFonts w:ascii="Courier New" w:eastAsia="Times New Roman" w:hAnsi="Courier New" w:cs="Courier New"/>
+        </w:rPr>
+        <w:t xml:space="preserve">) REFERENCES </w:t>
+      </w:r>
       <w:proofErr w:type="gramStart"/>
       <w:r>
         <w:rPr>
           <w:rFonts w:ascii="Courier New" w:eastAsia="Times New Roman" w:hAnsi="Courier New" w:cs="Courier New"/>
         </w:rPr>
-        <w:t>book_id</w:t>
-      </w:r>
-      <w:proofErr w:type="spellEnd"/>
+        <w:t>book(</w:t>
+      </w:r>
       <w:proofErr w:type="gramEnd"/>
       <w:r>
         <w:rPr>
           <w:rFonts w:ascii="Courier New" w:eastAsia="Times New Roman" w:hAnsi="Courier New" w:cs="Courier New"/>
         </w:rPr>
-        <w:t xml:space="preserve"> INT,</w:t>
+        <w:t>id),</w:t>
       </w:r>
     </w:p>
     <w:p>
@@ -1593,23 +1686,35 @@
         <w:rPr>
           <w:rFonts w:ascii="Courier New" w:eastAsia="Times New Roman" w:hAnsi="Courier New" w:cs="Courier New"/>
         </w:rPr>
-        <w:t xml:space="preserve">    </w:t>
+        <w:t xml:space="preserve">    FOREIGN KEY (</w:t>
       </w:r>
       <w:proofErr w:type="spellStart"/>
+      <w:r>
+        <w:rPr>
+          <w:rFonts w:ascii="Courier New" w:eastAsia="Times New Roman" w:hAnsi="Courier New" w:cs="Courier New"/>
+        </w:rPr>
+        <w:t>author_id</w:t>
+      </w:r>
+      <w:proofErr w:type="spellEnd"/>
+      <w:r>
+        <w:rPr>
+          <w:rFonts w:ascii="Courier New" w:eastAsia="Times New Roman" w:hAnsi="Courier New" w:cs="Courier New"/>
+        </w:rPr>
+        <w:t xml:space="preserve">) REFERENCES </w:t>
+      </w:r>
       <w:proofErr w:type="gramStart"/>
       <w:r>
         <w:rPr>
           <w:rFonts w:ascii="Courier New" w:eastAsia="Times New Roman" w:hAnsi="Courier New" w:cs="Courier New"/>
         </w:rPr>
-        <w:t>author_id</w:t>
-      </w:r>
-      <w:proofErr w:type="spellEnd"/>
+        <w:t>author(</w:t>
+      </w:r>
       <w:proofErr w:type="gramEnd"/>
       <w:r>
         <w:rPr>
           <w:rFonts w:ascii="Courier New" w:eastAsia="Times New Roman" w:hAnsi="Courier New" w:cs="Courier New"/>
         </w:rPr>
-        <w:t xml:space="preserve"> INT,</w:t>
+        <w:t>id)</w:t>
       </w:r>
     </w:p>
     <w:p>
@@ -1642,35 +1747,7 @@
         <w:rPr>
           <w:rFonts w:ascii="Courier New" w:eastAsia="Times New Roman" w:hAnsi="Courier New" w:cs="Courier New"/>
         </w:rPr>
-        <w:t xml:space="preserve">    PRIMARY KEY (</w:t>
-      </w:r>
-      <w:proofErr w:type="spellStart"/>
-      <w:r>
-        <w:rPr>
-          <w:rFonts w:ascii="Courier New" w:eastAsia="Times New Roman" w:hAnsi="Courier New" w:cs="Courier New"/>
-        </w:rPr>
-        <w:t>book_id</w:t>
-      </w:r>
-      <w:proofErr w:type="spellEnd"/>
-      <w:r>
-        <w:rPr>
-          <w:rFonts w:ascii="Courier New" w:eastAsia="Times New Roman" w:hAnsi="Courier New" w:cs="Courier New"/>
-        </w:rPr>
-        <w:t xml:space="preserve">, </w:t>
-      </w:r>
-      <w:proofErr w:type="spellStart"/>
-      <w:r>
-        <w:rPr>
-          <w:rFonts w:ascii="Courier New" w:eastAsia="Times New Roman" w:hAnsi="Courier New" w:cs="Courier New"/>
-        </w:rPr>
-        <w:t>author_id</w:t>
-      </w:r>
-      <w:proofErr w:type="spellEnd"/>
-      <w:r>
-        <w:rPr>
-          <w:rFonts w:ascii="Courier New" w:eastAsia="Times New Roman" w:hAnsi="Courier New" w:cs="Courier New"/>
-        </w:rPr>
-        <w:t>),</w:t>
+        <w:t>);</w:t>
       </w:r>
     </w:p>
     <w:p>
@@ -1699,39 +1776,78 @@
           <w:rFonts w:ascii="Courier New" w:eastAsia="Times New Roman" w:hAnsi="Courier New" w:cs="Courier New"/>
         </w:rPr>
       </w:pPr>
-      <w:r>
-        <w:rPr>
-          <w:rFonts w:ascii="Courier New" w:eastAsia="Times New Roman" w:hAnsi="Courier New" w:cs="Courier New"/>
-        </w:rPr>
-        <w:t xml:space="preserve">    FOREIGN KEY (</w:t>
+    </w:p>
+    <w:p>
+      <w:pPr>
+        <w:numPr>
+          <w:ilvl w:val="0"/>
+          <w:numId w:val="5"/>
+        </w:numPr>
+        <w:spacing w:before="100" w:beforeAutospacing="1" w:after="100" w:afterAutospacing="1" w:line="240" w:lineRule="auto"/>
+        <w:rPr>
+          <w:rFonts w:ascii="Times New Roman" w:eastAsia="Times New Roman" w:hAnsi="Times New Roman" w:cs="Times New Roman"/>
+          <w:sz w:val="24"/>
+          <w:szCs w:val="24"/>
+        </w:rPr>
+      </w:pPr>
+      <w:r>
+        <w:rPr>
+          <w:rFonts w:ascii="Times New Roman" w:eastAsia="Times New Roman" w:hAnsi="Times New Roman" w:cs="Times New Roman"/>
+          <w:b/>
+          <w:bCs/>
+          <w:sz w:val="24"/>
+          <w:szCs w:val="24"/>
+        </w:rPr>
+        <w:lastRenderedPageBreak/>
+        <w:t>Configure Application Properties</w:t>
+      </w:r>
+    </w:p>
+    <w:p>
+      <w:pPr>
+        <w:numPr>
+          <w:ilvl w:val="1"/>
+          <w:numId w:val="5"/>
+        </w:numPr>
+        <w:spacing w:before="100" w:beforeAutospacing="1" w:after="100" w:afterAutospacing="1" w:line="240" w:lineRule="auto"/>
+        <w:rPr>
+          <w:rFonts w:ascii="Times New Roman" w:eastAsia="Times New Roman" w:hAnsi="Times New Roman" w:cs="Times New Roman"/>
+          <w:sz w:val="24"/>
+          <w:szCs w:val="24"/>
+        </w:rPr>
+      </w:pPr>
+      <w:r>
+        <w:rPr>
+          <w:rFonts w:ascii="Times New Roman" w:eastAsia="Times New Roman" w:hAnsi="Times New Roman" w:cs="Times New Roman"/>
+          <w:sz w:val="24"/>
+          <w:szCs w:val="24"/>
+        </w:rPr>
+        <w:t xml:space="preserve">Update database connection settings in </w:t>
       </w:r>
       <w:proofErr w:type="spellStart"/>
       <w:r>
         <w:rPr>
           <w:rFonts w:ascii="Courier New" w:eastAsia="Times New Roman" w:hAnsi="Courier New" w:cs="Courier New"/>
-        </w:rPr>
-        <w:t>book_id</w:t>
+          <w:sz w:val="20"/>
+          <w:szCs w:val="20"/>
+        </w:rPr>
+        <w:t>src</w:t>
       </w:r>
       <w:proofErr w:type="spellEnd"/>
       <w:r>
         <w:rPr>
           <w:rFonts w:ascii="Courier New" w:eastAsia="Times New Roman" w:hAnsi="Courier New" w:cs="Courier New"/>
-        </w:rPr>
-        <w:t xml:space="preserve">) REFERENCES </w:t>
-      </w:r>
-      <w:proofErr w:type="gramStart"/>
-      <w:r>
-        <w:rPr>
-          <w:rFonts w:ascii="Courier New" w:eastAsia="Times New Roman" w:hAnsi="Courier New" w:cs="Courier New"/>
-        </w:rPr>
-        <w:t>book(</w:t>
-      </w:r>
-      <w:proofErr w:type="gramEnd"/>
-      <w:r>
-        <w:rPr>
-          <w:rFonts w:ascii="Courier New" w:eastAsia="Times New Roman" w:hAnsi="Courier New" w:cs="Courier New"/>
-        </w:rPr>
-        <w:t>id),</w:t>
+          <w:sz w:val="20"/>
+          <w:szCs w:val="20"/>
+        </w:rPr>
+        <w:t>/main/</w:t>
+      </w:r>
+      <w:r>
+        <w:rPr>
+          <w:rFonts w:ascii="Courier New" w:eastAsia="Times New Roman" w:hAnsi="Courier New" w:cs="Courier New"/>
+          <w:sz w:val="20"/>
+          <w:szCs w:val="20"/>
+        </w:rPr>
+        <w:t>resources/</w:t>
       </w:r>
     </w:p>
     <w:p>
@@ -1764,36 +1880,30 @@
         <w:rPr>
           <w:rFonts w:ascii="Courier New" w:eastAsia="Times New Roman" w:hAnsi="Courier New" w:cs="Courier New"/>
         </w:rPr>
-        <w:t xml:space="preserve">    FOREIGN KEY (</w:t>
+        <w:t>db.url=</w:t>
       </w:r>
       <w:proofErr w:type="spellStart"/>
       <w:r>
         <w:rPr>
           <w:rFonts w:ascii="Courier New" w:eastAsia="Times New Roman" w:hAnsi="Courier New" w:cs="Courier New"/>
         </w:rPr>
-        <w:t>author_id</w:t>
+        <w:t>jdbc:mysql</w:t>
       </w:r>
       <w:proofErr w:type="spellEnd"/>
       <w:r>
         <w:rPr>
           <w:rFonts w:ascii="Courier New" w:eastAsia="Times New Roman" w:hAnsi="Courier New" w:cs="Courier New"/>
         </w:rPr>
-        <w:t xml:space="preserve">) REFERENCES </w:t>
-      </w:r>
-      <w:proofErr w:type="gramStart"/>
-      <w:r>
-        <w:rPr>
-          <w:rFonts w:ascii="Courier New" w:eastAsia="Times New Roman" w:hAnsi="Courier New" w:cs="Courier New"/>
-        </w:rPr>
-        <w:t>author(</w:t>
-      </w:r>
-      <w:proofErr w:type="gramEnd"/>
-      <w:r>
-        <w:rPr>
-          <w:rFonts w:ascii="Courier New" w:eastAsia="Times New Roman" w:hAnsi="Courier New" w:cs="Courier New"/>
-        </w:rPr>
-        <w:t>id)</w:t>
-      </w:r>
+        <w:t>://localhost:3306/</w:t>
+      </w:r>
+      <w:proofErr w:type="spellStart"/>
+      <w:r>
+        <w:rPr>
+          <w:rFonts w:ascii="Courier New" w:eastAsia="Times New Roman" w:hAnsi="Courier New" w:cs="Courier New"/>
+        </w:rPr>
+        <w:t>librarydb</w:t>
+      </w:r>
+      <w:proofErr w:type="spellEnd"/>
     </w:p>
     <w:p>
       <w:pPr>
@@ -1821,11 +1931,19 @@
           <w:rFonts w:ascii="Courier New" w:eastAsia="Times New Roman" w:hAnsi="Courier New" w:cs="Courier New"/>
         </w:rPr>
       </w:pPr>
-      <w:r>
-        <w:rPr>
-          <w:rFonts w:ascii="Courier New" w:eastAsia="Times New Roman" w:hAnsi="Courier New" w:cs="Courier New"/>
-        </w:rPr>
-        <w:t>);</w:t>
+      <w:proofErr w:type="spellStart"/>
+      <w:r>
+        <w:rPr>
+          <w:rFonts w:ascii="Courier New" w:eastAsia="Times New Roman" w:hAnsi="Courier New" w:cs="Courier New"/>
+        </w:rPr>
+        <w:t>db.username</w:t>
+      </w:r>
+      <w:proofErr w:type="spellEnd"/>
+      <w:r>
+        <w:rPr>
+          <w:rFonts w:ascii="Courier New" w:eastAsia="Times New Roman" w:hAnsi="Courier New" w:cs="Courier New"/>
+        </w:rPr>
+        <w:t>=root</w:t>
       </w:r>
     </w:p>
     <w:p>
@@ -1854,6 +1972,76 @@
           <w:rFonts w:ascii="Courier New" w:eastAsia="Times New Roman" w:hAnsi="Courier New" w:cs="Courier New"/>
         </w:rPr>
       </w:pPr>
+      <w:proofErr w:type="spellStart"/>
+      <w:r>
+        <w:rPr>
+          <w:rFonts w:ascii="Courier New" w:eastAsia="Times New Roman" w:hAnsi="Courier New" w:cs="Courier New"/>
+        </w:rPr>
+        <w:t>db.password</w:t>
+      </w:r>
+      <w:proofErr w:type="spellEnd"/>
+      <w:r>
+        <w:rPr>
+          <w:rFonts w:ascii="Courier New" w:eastAsia="Times New Roman" w:hAnsi="Courier New" w:cs="Courier New"/>
+        </w:rPr>
+        <w:t>=</w:t>
+      </w:r>
+      <w:proofErr w:type="spellStart"/>
+      <w:r>
+        <w:rPr>
+          <w:rFonts w:ascii="Courier New" w:eastAsia="Times New Roman" w:hAnsi="Courier New" w:cs="Courier New"/>
+        </w:rPr>
+        <w:t>yourpassword</w:t>
+      </w:r>
+      <w:proofErr w:type="spellEnd"/>
+    </w:p>
+    <w:p>
+      <w:pPr>
+        <w:numPr>
+          <w:ilvl w:val="0"/>
+          <w:numId w:val="5"/>
+        </w:numPr>
+        <w:spacing w:before="100" w:beforeAutospacing="1" w:after="0" w:line="240" w:lineRule="auto"/>
+        <w:rPr>
+          <w:rFonts w:ascii="Times New Roman" w:eastAsia="Times New Roman" w:hAnsi="Times New Roman" w:cs="Times New Roman"/>
+          <w:sz w:val="24"/>
+          <w:szCs w:val="24"/>
+        </w:rPr>
+      </w:pPr>
+      <w:r>
+        <w:rPr>
+          <w:rFonts w:ascii="Times New Roman" w:eastAsia="Times New Roman" w:hAnsi="Times New Roman" w:cs="Times New Roman"/>
+          <w:b/>
+          <w:bCs/>
+          <w:sz w:val="24"/>
+          <w:szCs w:val="24"/>
+        </w:rPr>
+        <w:t>Build the Project</w:t>
+      </w:r>
+    </w:p>
+    <w:p>
+      <w:pPr>
+        <w:numPr>
+          <w:ilvl w:val="0"/>
+          <w:numId w:val="5"/>
+        </w:numPr>
+        <w:spacing w:before="100" w:beforeAutospacing="1" w:after="0" w:line="240" w:lineRule="auto"/>
+        <w:rPr>
+          <w:rFonts w:ascii="Times New Roman" w:eastAsia="Times New Roman" w:hAnsi="Times New Roman" w:cs="Times New Roman"/>
+          <w:sz w:val="24"/>
+          <w:szCs w:val="24"/>
+        </w:rPr>
+      </w:pPr>
+      <w:r>
+        <w:rPr>
+          <w:rFonts w:ascii="Times New Roman" w:eastAsia="Times New Roman" w:hAnsi="Times New Roman" w:cs="Times New Roman"/>
+          <w:b/>
+          <w:bCs/>
+          <w:sz w:val="24"/>
+          <w:szCs w:val="24"/>
+        </w:rPr>
+        <w:t>Run the Application</w:t>
+      </w:r>
     </w:p>
     <w:p>
       <w:pPr>
@@ -1876,33 +2064,7 @@
           <w:tab w:val="left" w:pos="14656"/>
         </w:tabs>
         <w:spacing w:after="0" w:line="240" w:lineRule="auto"/>
-        <w:ind w:left="1440"/>
-        <w:rPr>
-          <w:rFonts w:ascii="Courier New" w:eastAsia="Times New Roman" w:hAnsi="Courier New" w:cs="Courier New"/>
-        </w:rPr>
-      </w:pPr>
-    </w:p>
-    <w:p>
-      <w:pPr>
-        <w:tabs>
-          <w:tab w:val="left" w:pos="916"/>
-          <w:tab w:val="left" w:pos="1832"/>
-          <w:tab w:val="left" w:pos="2748"/>
-          <w:tab w:val="left" w:pos="3664"/>
-          <w:tab w:val="left" w:pos="4580"/>
-          <w:tab w:val="left" w:pos="5496"/>
-          <w:tab w:val="left" w:pos="6412"/>
-          <w:tab w:val="left" w:pos="7328"/>
-          <w:tab w:val="left" w:pos="8244"/>
-          <w:tab w:val="left" w:pos="9160"/>
-          <w:tab w:val="left" w:pos="10076"/>
-          <w:tab w:val="left" w:pos="10992"/>
-          <w:tab w:val="left" w:pos="11908"/>
-          <w:tab w:val="left" w:pos="12824"/>
-          <w:tab w:val="left" w:pos="13740"/>
-          <w:tab w:val="left" w:pos="14656"/>
-        </w:tabs>
-        <w:spacing w:after="0" w:line="240" w:lineRule="auto"/>
+        <w:ind w:left="720"/>
         <w:rPr>
           <w:rFonts w:ascii="Courier New" w:eastAsia="Times New Roman" w:hAnsi="Courier New" w:cs="Courier New"/>
           <w:sz w:val="20"/>
@@ -1912,608 +2074,6 @@
     </w:p>
     <w:p>
       <w:pPr>
-        <w:numPr>
-          <w:ilvl w:val="0"/>
-          <w:numId w:val="5"/>
-        </w:numPr>
-        <w:spacing w:before="100" w:beforeAutospacing="1" w:after="100" w:afterAutospacing="1" w:line="240" w:lineRule="auto"/>
-        <w:rPr>
-          <w:rFonts w:ascii="Times New Roman" w:eastAsia="Times New Roman" w:hAnsi="Times New Roman" w:cs="Times New Roman"/>
-          <w:sz w:val="24"/>
-          <w:szCs w:val="24"/>
-        </w:rPr>
-      </w:pPr>
-      <w:r>
-        <w:rPr>
-          <w:rFonts w:ascii="Times New Roman" w:eastAsia="Times New Roman" w:hAnsi="Times New Roman" w:cs="Times New Roman"/>
-          <w:b/>
-          <w:bCs/>
-          <w:sz w:val="24"/>
-          <w:szCs w:val="24"/>
-        </w:rPr>
-        <w:t>Configure Application Properties</w:t>
-      </w:r>
-    </w:p>
-    <w:p>
-      <w:pPr>
-        <w:numPr>
-          <w:ilvl w:val="1"/>
-          <w:numId w:val="5"/>
-        </w:numPr>
-        <w:spacing w:before="100" w:beforeAutospacing="1" w:after="100" w:afterAutospacing="1" w:line="240" w:lineRule="auto"/>
-        <w:rPr>
-          <w:rFonts w:ascii="Times New Roman" w:eastAsia="Times New Roman" w:hAnsi="Times New Roman" w:cs="Times New Roman"/>
-          <w:sz w:val="24"/>
-          <w:szCs w:val="24"/>
-        </w:rPr>
-      </w:pPr>
-      <w:r>
-        <w:rPr>
-          <w:rFonts w:ascii="Times New Roman" w:eastAsia="Times New Roman" w:hAnsi="Times New Roman" w:cs="Times New Roman"/>
-          <w:sz w:val="24"/>
-          <w:szCs w:val="24"/>
-        </w:rPr>
-        <w:t xml:space="preserve">Update database connection settings in </w:t>
-      </w:r>
-      <w:proofErr w:type="spellStart"/>
-      <w:r>
-        <w:rPr>
-          <w:rFonts w:ascii="Courier New" w:eastAsia="Times New Roman" w:hAnsi="Courier New" w:cs="Courier New"/>
-          <w:sz w:val="20"/>
-          <w:szCs w:val="20"/>
-        </w:rPr>
-        <w:t>src</w:t>
-      </w:r>
-      <w:proofErr w:type="spellEnd"/>
-      <w:r>
-        <w:rPr>
-          <w:rFonts w:ascii="Courier New" w:eastAsia="Times New Roman" w:hAnsi="Courier New" w:cs="Courier New"/>
-          <w:sz w:val="20"/>
-          <w:szCs w:val="20"/>
-        </w:rPr>
-        <w:t>/main/resources/</w:t>
-      </w:r>
-      <w:proofErr w:type="spellStart"/>
-      <w:r>
-        <w:rPr>
-          <w:rFonts w:ascii="Courier New" w:eastAsia="Times New Roman" w:hAnsi="Courier New" w:cs="Courier New"/>
-          <w:sz w:val="20"/>
-          <w:szCs w:val="20"/>
-        </w:rPr>
-        <w:t>application.properties</w:t>
-      </w:r>
-      <w:proofErr w:type="spellEnd"/>
-      <w:r>
-        <w:rPr>
-          <w:rFonts w:ascii="Times New Roman" w:eastAsia="Times New Roman" w:hAnsi="Times New Roman" w:cs="Times New Roman"/>
-          <w:sz w:val="24"/>
-          <w:szCs w:val="24"/>
-        </w:rPr>
-        <w:t>:</w:t>
-      </w:r>
-    </w:p>
-    <w:p>
-      <w:pPr>
-        <w:tabs>
-          <w:tab w:val="left" w:pos="916"/>
-          <w:tab w:val="left" w:pos="1832"/>
-          <w:tab w:val="left" w:pos="2748"/>
-          <w:tab w:val="left" w:pos="3664"/>
-          <w:tab w:val="left" w:pos="4580"/>
-          <w:tab w:val="left" w:pos="5496"/>
-          <w:tab w:val="left" w:pos="6412"/>
-          <w:tab w:val="left" w:pos="7328"/>
-          <w:tab w:val="left" w:pos="8244"/>
-          <w:tab w:val="left" w:pos="9160"/>
-          <w:tab w:val="left" w:pos="10076"/>
-          <w:tab w:val="left" w:pos="10992"/>
-          <w:tab w:val="left" w:pos="11908"/>
-          <w:tab w:val="left" w:pos="12824"/>
-          <w:tab w:val="left" w:pos="13740"/>
-          <w:tab w:val="left" w:pos="14656"/>
-        </w:tabs>
-        <w:spacing w:after="0" w:line="240" w:lineRule="auto"/>
-        <w:ind w:left="1440"/>
-        <w:rPr>
-          <w:rFonts w:ascii="Courier New" w:eastAsia="Times New Roman" w:hAnsi="Courier New" w:cs="Courier New"/>
-        </w:rPr>
-      </w:pPr>
-      <w:proofErr w:type="gramStart"/>
-      <w:r>
-        <w:rPr>
-          <w:rFonts w:ascii="Courier New" w:eastAsia="Times New Roman" w:hAnsi="Courier New" w:cs="Courier New"/>
-        </w:rPr>
-        <w:t>properties</w:t>
-      </w:r>
-      <w:proofErr w:type="gramEnd"/>
-    </w:p>
-    <w:p>
-      <w:pPr>
-        <w:tabs>
-          <w:tab w:val="left" w:pos="916"/>
-          <w:tab w:val="left" w:pos="1832"/>
-          <w:tab w:val="left" w:pos="2748"/>
-          <w:tab w:val="left" w:pos="3664"/>
-          <w:tab w:val="left" w:pos="4580"/>
-          <w:tab w:val="left" w:pos="5496"/>
-          <w:tab w:val="left" w:pos="6412"/>
-          <w:tab w:val="left" w:pos="7328"/>
-          <w:tab w:val="left" w:pos="8244"/>
-          <w:tab w:val="left" w:pos="9160"/>
-          <w:tab w:val="left" w:pos="10076"/>
-          <w:tab w:val="left" w:pos="10992"/>
-          <w:tab w:val="left" w:pos="11908"/>
-          <w:tab w:val="left" w:pos="12824"/>
-          <w:tab w:val="left" w:pos="13740"/>
-          <w:tab w:val="left" w:pos="14656"/>
-        </w:tabs>
-        <w:spacing w:after="0" w:line="240" w:lineRule="auto"/>
-        <w:ind w:left="1440"/>
-        <w:rPr>
-          <w:rFonts w:ascii="Courier New" w:eastAsia="Times New Roman" w:hAnsi="Courier New" w:cs="Courier New"/>
-        </w:rPr>
-      </w:pPr>
-      <w:r>
-        <w:rPr>
-          <w:rFonts w:ascii="Courier New" w:eastAsia="Times New Roman" w:hAnsi="Courier New" w:cs="Courier New"/>
-        </w:rPr>
-        <w:t>Copy code</w:t>
-      </w:r>
-    </w:p>
-    <w:p>
-      <w:pPr>
-        <w:tabs>
-          <w:tab w:val="left" w:pos="916"/>
-          <w:tab w:val="left" w:pos="1832"/>
-          <w:tab w:val="left" w:pos="2748"/>
-          <w:tab w:val="left" w:pos="3664"/>
-          <w:tab w:val="left" w:pos="4580"/>
-          <w:tab w:val="left" w:pos="5496"/>
-          <w:tab w:val="left" w:pos="6412"/>
-          <w:tab w:val="left" w:pos="7328"/>
-          <w:tab w:val="left" w:pos="8244"/>
-          <w:tab w:val="left" w:pos="9160"/>
-          <w:tab w:val="left" w:pos="10076"/>
-          <w:tab w:val="left" w:pos="10992"/>
-          <w:tab w:val="left" w:pos="11908"/>
-          <w:tab w:val="left" w:pos="12824"/>
-          <w:tab w:val="left" w:pos="13740"/>
-          <w:tab w:val="left" w:pos="14656"/>
-        </w:tabs>
-        <w:spacing w:after="0" w:line="240" w:lineRule="auto"/>
-        <w:ind w:left="1440"/>
-        <w:rPr>
-          <w:rFonts w:ascii="Courier New" w:eastAsia="Times New Roman" w:hAnsi="Courier New" w:cs="Courier New"/>
-        </w:rPr>
-      </w:pPr>
-      <w:r>
-        <w:rPr>
-          <w:rFonts w:ascii="Courier New" w:eastAsia="Times New Roman" w:hAnsi="Courier New" w:cs="Courier New"/>
-        </w:rPr>
-        <w:t>db.url=</w:t>
-      </w:r>
-      <w:proofErr w:type="spellStart"/>
-      <w:r>
-        <w:rPr>
-          <w:rFonts w:ascii="Courier New" w:eastAsia="Times New Roman" w:hAnsi="Courier New" w:cs="Courier New"/>
-        </w:rPr>
-        <w:t>jdbc:mysql</w:t>
-      </w:r>
-      <w:proofErr w:type="spellEnd"/>
-      <w:r>
-        <w:rPr>
-          <w:rFonts w:ascii="Courier New" w:eastAsia="Times New Roman" w:hAnsi="Courier New" w:cs="Courier New"/>
-        </w:rPr>
-        <w:t>://localhost:3306/</w:t>
-      </w:r>
-      <w:proofErr w:type="spellStart"/>
-      <w:r>
-        <w:rPr>
-          <w:rFonts w:ascii="Courier New" w:eastAsia="Times New Roman" w:hAnsi="Courier New" w:cs="Courier New"/>
-        </w:rPr>
-        <w:t>librarydb</w:t>
-      </w:r>
-      <w:proofErr w:type="spellEnd"/>
-    </w:p>
-    <w:p>
-      <w:pPr>
-        <w:tabs>
-          <w:tab w:val="left" w:pos="916"/>
-          <w:tab w:val="left" w:pos="1832"/>
-          <w:tab w:val="left" w:pos="2748"/>
-          <w:tab w:val="left" w:pos="3664"/>
-          <w:tab w:val="left" w:pos="4580"/>
-          <w:tab w:val="left" w:pos="5496"/>
-          <w:tab w:val="left" w:pos="6412"/>
-          <w:tab w:val="left" w:pos="7328"/>
-          <w:tab w:val="left" w:pos="8244"/>
-          <w:tab w:val="left" w:pos="9160"/>
-          <w:tab w:val="left" w:pos="10076"/>
-          <w:tab w:val="left" w:pos="10992"/>
-          <w:tab w:val="left" w:pos="11908"/>
-          <w:tab w:val="left" w:pos="12824"/>
-          <w:tab w:val="left" w:pos="13740"/>
-          <w:tab w:val="left" w:pos="14656"/>
-        </w:tabs>
-        <w:spacing w:after="0" w:line="240" w:lineRule="auto"/>
-        <w:ind w:left="1440"/>
-        <w:rPr>
-          <w:rFonts w:ascii="Courier New" w:eastAsia="Times New Roman" w:hAnsi="Courier New" w:cs="Courier New"/>
-        </w:rPr>
-      </w:pPr>
-      <w:proofErr w:type="spellStart"/>
-      <w:r>
-        <w:rPr>
-          <w:rFonts w:ascii="Courier New" w:eastAsia="Times New Roman" w:hAnsi="Courier New" w:cs="Courier New"/>
-        </w:rPr>
-        <w:t>db.username</w:t>
-      </w:r>
-      <w:proofErr w:type="spellEnd"/>
-      <w:r>
-        <w:rPr>
-          <w:rFonts w:ascii="Courier New" w:eastAsia="Times New Roman" w:hAnsi="Courier New" w:cs="Courier New"/>
-        </w:rPr>
-        <w:t>=root</w:t>
-      </w:r>
-    </w:p>
-    <w:p>
-      <w:pPr>
-        <w:tabs>
-          <w:tab w:val="left" w:pos="916"/>
-          <w:tab w:val="left" w:pos="1832"/>
-          <w:tab w:val="left" w:pos="2748"/>
-          <w:tab w:val="left" w:pos="3664"/>
-          <w:tab w:val="left" w:pos="4580"/>
-          <w:tab w:val="left" w:pos="5496"/>
-          <w:tab w:val="left" w:pos="6412"/>
-          <w:tab w:val="left" w:pos="7328"/>
-          <w:tab w:val="left" w:pos="8244"/>
-          <w:tab w:val="left" w:pos="9160"/>
-          <w:tab w:val="left" w:pos="10076"/>
-          <w:tab w:val="left" w:pos="10992"/>
-          <w:tab w:val="left" w:pos="11908"/>
-          <w:tab w:val="left" w:pos="12824"/>
-          <w:tab w:val="left" w:pos="13740"/>
-          <w:tab w:val="left" w:pos="14656"/>
-        </w:tabs>
-        <w:spacing w:after="0" w:line="240" w:lineRule="auto"/>
-        <w:ind w:left="1440"/>
-        <w:rPr>
-          <w:rFonts w:ascii="Courier New" w:eastAsia="Times New Roman" w:hAnsi="Courier New" w:cs="Courier New"/>
-        </w:rPr>
-      </w:pPr>
-      <w:proofErr w:type="spellStart"/>
-      <w:r>
-        <w:rPr>
-          <w:rFonts w:ascii="Courier New" w:eastAsia="Times New Roman" w:hAnsi="Courier New" w:cs="Courier New"/>
-        </w:rPr>
-        <w:t>db.password</w:t>
-      </w:r>
-      <w:proofErr w:type="spellEnd"/>
-      <w:r>
-        <w:rPr>
-          <w:rFonts w:ascii="Courier New" w:eastAsia="Times New Roman" w:hAnsi="Courier New" w:cs="Courier New"/>
-        </w:rPr>
-        <w:t>=</w:t>
-      </w:r>
-      <w:proofErr w:type="spellStart"/>
-      <w:r>
-        <w:rPr>
-          <w:rFonts w:ascii="Courier New" w:eastAsia="Times New Roman" w:hAnsi="Courier New" w:cs="Courier New"/>
-        </w:rPr>
-        <w:t>yourpassword</w:t>
-      </w:r>
-      <w:proofErr w:type="spellEnd"/>
-    </w:p>
-    <w:p>
-      <w:pPr>
-        <w:numPr>
-          <w:ilvl w:val="0"/>
-          <w:numId w:val="5"/>
-        </w:numPr>
-        <w:spacing w:before="100" w:beforeAutospacing="1" w:after="0" w:line="240" w:lineRule="auto"/>
-        <w:rPr>
-          <w:rFonts w:ascii="Times New Roman" w:eastAsia="Times New Roman" w:hAnsi="Times New Roman" w:cs="Times New Roman"/>
-          <w:sz w:val="24"/>
-          <w:szCs w:val="24"/>
-        </w:rPr>
-      </w:pPr>
-      <w:r>
-        <w:rPr>
-          <w:rFonts w:ascii="Times New Roman" w:eastAsia="Times New Roman" w:hAnsi="Times New Roman" w:cs="Times New Roman"/>
-          <w:b/>
-          <w:bCs/>
-          <w:sz w:val="24"/>
-          <w:szCs w:val="24"/>
-        </w:rPr>
-        <w:t>Build the Project</w:t>
-      </w:r>
-    </w:p>
-    <w:p>
-      <w:pPr>
-        <w:tabs>
-          <w:tab w:val="left" w:pos="916"/>
-          <w:tab w:val="left" w:pos="1832"/>
-          <w:tab w:val="left" w:pos="2748"/>
-          <w:tab w:val="left" w:pos="3664"/>
-          <w:tab w:val="left" w:pos="4580"/>
-          <w:tab w:val="left" w:pos="5496"/>
-          <w:tab w:val="left" w:pos="6412"/>
-          <w:tab w:val="left" w:pos="7328"/>
-          <w:tab w:val="left" w:pos="8244"/>
-          <w:tab w:val="left" w:pos="9160"/>
-          <w:tab w:val="left" w:pos="10076"/>
-          <w:tab w:val="left" w:pos="10992"/>
-          <w:tab w:val="left" w:pos="11908"/>
-          <w:tab w:val="left" w:pos="12824"/>
-          <w:tab w:val="left" w:pos="13740"/>
-          <w:tab w:val="left" w:pos="14656"/>
-        </w:tabs>
-        <w:spacing w:after="0" w:line="240" w:lineRule="auto"/>
-        <w:ind w:left="720"/>
-        <w:rPr>
-          <w:rFonts w:ascii="Courier New" w:eastAsia="Times New Roman" w:hAnsi="Courier New" w:cs="Courier New"/>
-        </w:rPr>
-      </w:pPr>
-      <w:proofErr w:type="gramStart"/>
-      <w:r>
-        <w:rPr>
-          <w:rFonts w:ascii="Courier New" w:eastAsia="Times New Roman" w:hAnsi="Courier New" w:cs="Courier New"/>
-        </w:rPr>
-        <w:t>bash</w:t>
-      </w:r>
-      <w:proofErr w:type="gramEnd"/>
-    </w:p>
-    <w:p>
-      <w:pPr>
-        <w:tabs>
-          <w:tab w:val="left" w:pos="916"/>
-          <w:tab w:val="left" w:pos="1832"/>
-          <w:tab w:val="left" w:pos="2748"/>
-          <w:tab w:val="left" w:pos="3664"/>
-          <w:tab w:val="left" w:pos="4580"/>
-          <w:tab w:val="left" w:pos="5496"/>
-          <w:tab w:val="left" w:pos="6412"/>
-          <w:tab w:val="left" w:pos="7328"/>
-          <w:tab w:val="left" w:pos="8244"/>
-          <w:tab w:val="left" w:pos="9160"/>
-          <w:tab w:val="left" w:pos="10076"/>
-          <w:tab w:val="left" w:pos="10992"/>
-          <w:tab w:val="left" w:pos="11908"/>
-          <w:tab w:val="left" w:pos="12824"/>
-          <w:tab w:val="left" w:pos="13740"/>
-          <w:tab w:val="left" w:pos="14656"/>
-        </w:tabs>
-        <w:spacing w:after="0" w:line="240" w:lineRule="auto"/>
-        <w:ind w:left="720"/>
-        <w:rPr>
-          <w:rFonts w:ascii="Courier New" w:eastAsia="Times New Roman" w:hAnsi="Courier New" w:cs="Courier New"/>
-        </w:rPr>
-      </w:pPr>
-      <w:r>
-        <w:rPr>
-          <w:rFonts w:ascii="Courier New" w:eastAsia="Times New Roman" w:hAnsi="Courier New" w:cs="Courier New"/>
-        </w:rPr>
-        <w:t>Copy code</w:t>
-      </w:r>
-    </w:p>
-    <w:p>
-      <w:pPr>
-        <w:tabs>
-          <w:tab w:val="left" w:pos="916"/>
-          <w:tab w:val="left" w:pos="1832"/>
-          <w:tab w:val="left" w:pos="2748"/>
-          <w:tab w:val="left" w:pos="3664"/>
-          <w:tab w:val="left" w:pos="4580"/>
-          <w:tab w:val="left" w:pos="5496"/>
-          <w:tab w:val="left" w:pos="6412"/>
-          <w:tab w:val="left" w:pos="7328"/>
-          <w:tab w:val="left" w:pos="8244"/>
-          <w:tab w:val="left" w:pos="9160"/>
-          <w:tab w:val="left" w:pos="10076"/>
-          <w:tab w:val="left" w:pos="10992"/>
-          <w:tab w:val="left" w:pos="11908"/>
-          <w:tab w:val="left" w:pos="12824"/>
-          <w:tab w:val="left" w:pos="13740"/>
-          <w:tab w:val="left" w:pos="14656"/>
-        </w:tabs>
-        <w:spacing w:after="0" w:line="240" w:lineRule="auto"/>
-        <w:ind w:left="720"/>
-        <w:rPr>
-          <w:rFonts w:ascii="Courier New" w:eastAsia="Times New Roman" w:hAnsi="Courier New" w:cs="Courier New"/>
-        </w:rPr>
-      </w:pPr>
-      <w:proofErr w:type="spellStart"/>
-      <w:proofErr w:type="gramStart"/>
-      <w:r>
-        <w:rPr>
-          <w:rFonts w:ascii="Courier New" w:eastAsia="Times New Roman" w:hAnsi="Courier New" w:cs="Courier New"/>
-        </w:rPr>
-        <w:t>mvn</w:t>
-      </w:r>
-      <w:proofErr w:type="spellEnd"/>
-      <w:proofErr w:type="gramEnd"/>
-      <w:r>
-        <w:rPr>
-          <w:rFonts w:ascii="Courier New" w:eastAsia="Times New Roman" w:hAnsi="Courier New" w:cs="Courier New"/>
-        </w:rPr>
-        <w:t xml:space="preserve"> clean install</w:t>
-      </w:r>
-    </w:p>
-    <w:p>
-      <w:pPr>
-        <w:numPr>
-          <w:ilvl w:val="0"/>
-          <w:numId w:val="5"/>
-        </w:numPr>
-        <w:spacing w:before="100" w:beforeAutospacing="1" w:after="0" w:line="240" w:lineRule="auto"/>
-        <w:rPr>
-          <w:rFonts w:ascii="Times New Roman" w:eastAsia="Times New Roman" w:hAnsi="Times New Roman" w:cs="Times New Roman"/>
-          <w:sz w:val="24"/>
-          <w:szCs w:val="24"/>
-        </w:rPr>
-      </w:pPr>
-      <w:r>
-        <w:rPr>
-          <w:rFonts w:ascii="Times New Roman" w:eastAsia="Times New Roman" w:hAnsi="Times New Roman" w:cs="Times New Roman"/>
-          <w:b/>
-          <w:bCs/>
-          <w:sz w:val="24"/>
-          <w:szCs w:val="24"/>
-        </w:rPr>
-        <w:t>Run the Application</w:t>
-      </w:r>
-    </w:p>
-    <w:p>
-      <w:pPr>
-        <w:tabs>
-          <w:tab w:val="left" w:pos="916"/>
-          <w:tab w:val="left" w:pos="1832"/>
-          <w:tab w:val="left" w:pos="2748"/>
-          <w:tab w:val="left" w:pos="3664"/>
-          <w:tab w:val="left" w:pos="4580"/>
-          <w:tab w:val="left" w:pos="5496"/>
-          <w:tab w:val="left" w:pos="6412"/>
-          <w:tab w:val="left" w:pos="7328"/>
-          <w:tab w:val="left" w:pos="8244"/>
-          <w:tab w:val="left" w:pos="9160"/>
-          <w:tab w:val="left" w:pos="10076"/>
-          <w:tab w:val="left" w:pos="10992"/>
-          <w:tab w:val="left" w:pos="11908"/>
-          <w:tab w:val="left" w:pos="12824"/>
-          <w:tab w:val="left" w:pos="13740"/>
-          <w:tab w:val="left" w:pos="14656"/>
-        </w:tabs>
-        <w:spacing w:after="0" w:line="240" w:lineRule="auto"/>
-        <w:ind w:left="720"/>
-        <w:rPr>
-          <w:rFonts w:ascii="Courier New" w:eastAsia="Times New Roman" w:hAnsi="Courier New" w:cs="Courier New"/>
-        </w:rPr>
-      </w:pPr>
-      <w:proofErr w:type="gramStart"/>
-      <w:r>
-        <w:rPr>
-          <w:rFonts w:ascii="Courier New" w:eastAsia="Times New Roman" w:hAnsi="Courier New" w:cs="Courier New"/>
-        </w:rPr>
-        <w:t>bash</w:t>
-      </w:r>
-      <w:proofErr w:type="gramEnd"/>
-    </w:p>
-    <w:p>
-      <w:pPr>
-        <w:tabs>
-          <w:tab w:val="left" w:pos="916"/>
-          <w:tab w:val="left" w:pos="1832"/>
-          <w:tab w:val="left" w:pos="2748"/>
-          <w:tab w:val="left" w:pos="3664"/>
-          <w:tab w:val="left" w:pos="4580"/>
-          <w:tab w:val="left" w:pos="5496"/>
-          <w:tab w:val="left" w:pos="6412"/>
-          <w:tab w:val="left" w:pos="7328"/>
-          <w:tab w:val="left" w:pos="8244"/>
-          <w:tab w:val="left" w:pos="9160"/>
-          <w:tab w:val="left" w:pos="10076"/>
-          <w:tab w:val="left" w:pos="10992"/>
-          <w:tab w:val="left" w:pos="11908"/>
-          <w:tab w:val="left" w:pos="12824"/>
-          <w:tab w:val="left" w:pos="13740"/>
-          <w:tab w:val="left" w:pos="14656"/>
-        </w:tabs>
-        <w:spacing w:after="0" w:line="240" w:lineRule="auto"/>
-        <w:ind w:left="720"/>
-        <w:rPr>
-          <w:rFonts w:ascii="Courier New" w:eastAsia="Times New Roman" w:hAnsi="Courier New" w:cs="Courier New"/>
-        </w:rPr>
-      </w:pPr>
-      <w:r>
-        <w:rPr>
-          <w:rFonts w:ascii="Courier New" w:eastAsia="Times New Roman" w:hAnsi="Courier New" w:cs="Courier New"/>
-        </w:rPr>
-        <w:t>Copy code</w:t>
-      </w:r>
-    </w:p>
-    <w:p>
-      <w:pPr>
-        <w:tabs>
-          <w:tab w:val="left" w:pos="916"/>
-          <w:tab w:val="left" w:pos="1832"/>
-          <w:tab w:val="left" w:pos="2748"/>
-          <w:tab w:val="left" w:pos="3664"/>
-          <w:tab w:val="left" w:pos="4580"/>
-          <w:tab w:val="left" w:pos="5496"/>
-          <w:tab w:val="left" w:pos="6412"/>
-          <w:tab w:val="left" w:pos="7328"/>
-          <w:tab w:val="left" w:pos="8244"/>
-          <w:tab w:val="left" w:pos="9160"/>
-          <w:tab w:val="left" w:pos="10076"/>
-          <w:tab w:val="left" w:pos="10992"/>
-          <w:tab w:val="left" w:pos="11908"/>
-          <w:tab w:val="left" w:pos="12824"/>
-          <w:tab w:val="left" w:pos="13740"/>
-          <w:tab w:val="left" w:pos="14656"/>
-        </w:tabs>
-        <w:spacing w:after="0" w:line="240" w:lineRule="auto"/>
-        <w:ind w:left="720"/>
-        <w:rPr>
-          <w:rFonts w:ascii="Courier New" w:eastAsia="Times New Roman" w:hAnsi="Courier New" w:cs="Courier New"/>
-        </w:rPr>
-      </w:pPr>
-      <w:proofErr w:type="spellStart"/>
-      <w:proofErr w:type="gramStart"/>
-      <w:r>
-        <w:rPr>
-          <w:rFonts w:ascii="Courier New" w:eastAsia="Times New Roman" w:hAnsi="Courier New" w:cs="Courier New"/>
-        </w:rPr>
-        <w:t>mvn</w:t>
-      </w:r>
-      <w:proofErr w:type="spellEnd"/>
-      <w:proofErr w:type="gramEnd"/>
-      <w:r>
-        <w:rPr>
-          <w:rFonts w:ascii="Courier New" w:eastAsia="Times New Roman" w:hAnsi="Courier New" w:cs="Courier New"/>
-        </w:rPr>
-        <w:t xml:space="preserve"> </w:t>
-      </w:r>
-      <w:proofErr w:type="spellStart"/>
-      <w:r>
-        <w:rPr>
-          <w:rFonts w:ascii="Courier New" w:eastAsia="Times New Roman" w:hAnsi="Courier New" w:cs="Courier New"/>
-        </w:rPr>
-        <w:t>javafx:run</w:t>
-      </w:r>
-      <w:proofErr w:type="spellEnd"/>
-    </w:p>
-    <w:p>
-      <w:pPr>
-        <w:tabs>
-          <w:tab w:val="left" w:pos="916"/>
-          <w:tab w:val="left" w:pos="1832"/>
-          <w:tab w:val="left" w:pos="2748"/>
-          <w:tab w:val="left" w:pos="3664"/>
-          <w:tab w:val="left" w:pos="4580"/>
-          <w:tab w:val="left" w:pos="5496"/>
-          <w:tab w:val="left" w:pos="6412"/>
-          <w:tab w:val="left" w:pos="7328"/>
-          <w:tab w:val="left" w:pos="8244"/>
-          <w:tab w:val="left" w:pos="9160"/>
-          <w:tab w:val="left" w:pos="10076"/>
-          <w:tab w:val="left" w:pos="10992"/>
-          <w:tab w:val="left" w:pos="11908"/>
-          <w:tab w:val="left" w:pos="12824"/>
-          <w:tab w:val="left" w:pos="13740"/>
-          <w:tab w:val="left" w:pos="14656"/>
-        </w:tabs>
-        <w:spacing w:after="0" w:line="240" w:lineRule="auto"/>
-        <w:ind w:left="720"/>
-        <w:rPr>
-          <w:rFonts w:ascii="Courier New" w:eastAsia="Times New Roman" w:hAnsi="Courier New" w:cs="Courier New"/>
-          <w:sz w:val="20"/>
-          <w:szCs w:val="20"/>
-        </w:rPr>
-      </w:pPr>
-    </w:p>
-    <w:p>
-      <w:pPr>
         <w:spacing w:before="100" w:beforeAutospacing="1" w:after="100" w:afterAutospacing="1" w:line="240" w:lineRule="auto"/>
         <w:outlineLvl w:val="1"/>
         <w:rPr>
@@ -2547,6 +2107,16 @@
           <w:szCs w:val="27"/>
         </w:rPr>
       </w:pPr>
+      <w:r>
+        <w:rPr>
+          <w:rFonts w:ascii="Times New Roman" w:eastAsia="Times New Roman" w:hAnsi="Times New Roman" w:cs="Times New Roman"/>
+          <w:b/>
+          <w:bCs/>
+          <w:sz w:val="27"/>
+          <w:szCs w:val="27"/>
+        </w:rPr>
+        <w:t xml:space="preserve">Implemented </w:t>
+      </w:r>
       <w:r>
         <w:rPr>
           <w:rFonts w:ascii="Times New Roman" w:eastAsia="Times New Roman" w:hAnsi="Times New Roman" w:cs="Times New Roman"/>
@@ -3100,6 +2670,46 @@
     </w:p>
     <w:p>
       <w:pPr>
+        <w:numPr>
+          <w:ilvl w:val="0"/>
+          <w:numId w:val="7"/>
+        </w:numPr>
+        <w:spacing w:before="100" w:beforeAutospacing="1" w:after="100" w:afterAutospacing="1" w:line="240" w:lineRule="auto"/>
+        <w:rPr>
+          <w:rFonts w:ascii="Times New Roman" w:eastAsia="Times New Roman" w:hAnsi="Times New Roman" w:cs="Times New Roman"/>
+          <w:sz w:val="24"/>
+          <w:szCs w:val="24"/>
+        </w:rPr>
+      </w:pPr>
+      <w:r>
+        <w:rPr>
+          <w:rFonts w:ascii="Times New Roman" w:eastAsia="Times New Roman" w:hAnsi="Times New Roman" w:cs="Times New Roman"/>
+          <w:b/>
+          <w:bCs/>
+          <w:sz w:val="24"/>
+          <w:szCs w:val="24"/>
+        </w:rPr>
+        <w:t>Delete Book</w:t>
+      </w:r>
+      <w:r>
+        <w:rPr>
+          <w:rFonts w:ascii="Times New Roman" w:eastAsia="Times New Roman" w:hAnsi="Times New Roman" w:cs="Times New Roman"/>
+          <w:sz w:val="24"/>
+          <w:szCs w:val="24"/>
+        </w:rPr>
+        <w:t>:</w:t>
+      </w:r>
+      <w:r>
+        <w:rPr>
+          <w:rFonts w:ascii="Times New Roman" w:eastAsia="Times New Roman" w:hAnsi="Times New Roman" w:cs="Times New Roman"/>
+          <w:sz w:val="24"/>
+          <w:szCs w:val="24"/>
+        </w:rPr>
+        <w:t xml:space="preserve"> Allows the user to delete from the library database</w:t>
+      </w:r>
+    </w:p>
+    <w:p>
+      <w:pPr>
         <w:spacing w:before="100" w:beforeAutospacing="1" w:after="0" w:line="240" w:lineRule="auto"/>
         <w:outlineLvl w:val="2"/>
         <w:rPr>
@@ -3190,16 +2800,6 @@
     <w:p>
       <w:pPr>
         <w:spacing w:before="100" w:beforeAutospacing="1" w:after="100" w:afterAutospacing="1" w:line="240" w:lineRule="auto"/>
-        <w:rPr>
-          <w:rFonts w:ascii="Times New Roman" w:eastAsia="Times New Roman" w:hAnsi="Times New Roman" w:cs="Times New Roman"/>
-          <w:sz w:val="24"/>
-          <w:szCs w:val="24"/>
-        </w:rPr>
-      </w:pPr>
-    </w:p>
-    <w:p>
-      <w:pPr>
-        <w:spacing w:before="100" w:beforeAutospacing="1" w:after="100" w:afterAutospacing="1" w:line="240" w:lineRule="auto"/>
         <w:outlineLvl w:val="2"/>
         <w:rPr>
           <w:rFonts w:ascii="Times New Roman" w:eastAsia="Times New Roman" w:hAnsi="Times New Roman" w:cs="Times New Roman"/>
@@ -3209,7 +2809,7 @@
           <w:szCs w:val="27"/>
         </w:rPr>
       </w:pPr>
-      <w:bookmarkStart w:id="1" w:name="_Toc170046039"/>
+      <w:bookmarkStart w:id="0" w:name="_Toc170046039"/>
       <w:r>
         <w:rPr>
           <w:rFonts w:ascii="Times New Roman" w:eastAsia="Times New Roman" w:hAnsi="Times New Roman" w:cs="Times New Roman"/>
@@ -3220,7 +2820,7 @@
         </w:rPr>
         <w:t>Adding an Author</w:t>
       </w:r>
-      <w:bookmarkEnd w:id="1"/>
+      <w:bookmarkEnd w:id="0"/>
     </w:p>
     <w:p>
       <w:pPr>
@@ -3291,6 +2891,202 @@
     <w:p>
       <w:pPr>
         <w:spacing w:before="100" w:beforeAutospacing="1" w:after="100" w:afterAutospacing="1" w:line="240" w:lineRule="auto"/>
+        <w:rPr>
+          <w:rFonts w:ascii="Times New Roman" w:eastAsia="Times New Roman" w:hAnsi="Times New Roman" w:cs="Times New Roman"/>
+          <w:b/>
+          <w:sz w:val="24"/>
+          <w:szCs w:val="24"/>
+        </w:rPr>
+      </w:pPr>
+      <w:r>
+        <w:rPr>
+          <w:rFonts w:ascii="Times New Roman" w:eastAsia="Times New Roman" w:hAnsi="Times New Roman" w:cs="Times New Roman"/>
+          <w:b/>
+          <w:sz w:val="24"/>
+          <w:szCs w:val="24"/>
+        </w:rPr>
+        <w:t>Deleting a Book</w:t>
+      </w:r>
+    </w:p>
+    <w:p>
+      <w:pPr>
+        <w:pStyle w:val="ListParagraph"/>
+        <w:numPr>
+          <w:ilvl w:val="0"/>
+          <w:numId w:val="14"/>
+        </w:numPr>
+        <w:spacing w:before="100" w:beforeAutospacing="1" w:after="100" w:afterAutospacing="1" w:line="240" w:lineRule="auto"/>
+        <w:rPr>
+          <w:rFonts w:ascii="Times New Roman" w:eastAsia="Times New Roman" w:hAnsi="Times New Roman" w:cs="Times New Roman"/>
+          <w:b/>
+          <w:sz w:val="24"/>
+          <w:szCs w:val="24"/>
+        </w:rPr>
+      </w:pPr>
+      <w:r>
+        <w:rPr>
+          <w:rFonts w:ascii="Times New Roman" w:eastAsia="Times New Roman" w:hAnsi="Times New Roman" w:cs="Times New Roman"/>
+          <w:sz w:val="24"/>
+          <w:szCs w:val="24"/>
+        </w:rPr>
+        <w:t>Click on</w:t>
+      </w:r>
+      <w:r>
+        <w:rPr>
+          <w:rFonts w:ascii="Times New Roman" w:eastAsia="Times New Roman" w:hAnsi="Times New Roman" w:cs="Times New Roman"/>
+          <w:b/>
+          <w:sz w:val="24"/>
+          <w:szCs w:val="24"/>
+        </w:rPr>
+        <w:t xml:space="preserve"> delete </w:t>
+      </w:r>
+      <w:r>
+        <w:rPr>
+          <w:rFonts w:ascii="Times New Roman" w:eastAsia="Times New Roman" w:hAnsi="Times New Roman" w:cs="Times New Roman"/>
+          <w:sz w:val="24"/>
+          <w:szCs w:val="24"/>
+        </w:rPr>
+        <w:t>confirm from the prompt. Click on cancel to stop.</w:t>
+      </w:r>
+    </w:p>
+    <w:p>
+      <w:pPr>
+        <w:spacing w:before="100" w:beforeAutospacing="1" w:after="0" w:line="240" w:lineRule="auto"/>
+        <w:outlineLvl w:val="2"/>
+        <w:rPr>
+          <w:rFonts w:ascii="Times New Roman" w:eastAsia="Times New Roman" w:hAnsi="Times New Roman" w:cs="Times New Roman"/>
+          <w:b/>
+          <w:bCs/>
+          <w:sz w:val="27"/>
+          <w:szCs w:val="27"/>
+        </w:rPr>
+      </w:pPr>
+      <w:r>
+        <w:rPr>
+          <w:rFonts w:ascii="Times New Roman" w:eastAsia="Times New Roman" w:hAnsi="Times New Roman" w:cs="Times New Roman"/>
+          <w:b/>
+          <w:bCs/>
+          <w:sz w:val="27"/>
+          <w:szCs w:val="27"/>
+        </w:rPr>
+        <w:lastRenderedPageBreak/>
+        <w:t>Edit</w:t>
+      </w:r>
+      <w:r>
+        <w:rPr>
+          <w:rFonts w:ascii="Times New Roman" w:eastAsia="Times New Roman" w:hAnsi="Times New Roman" w:cs="Times New Roman"/>
+          <w:b/>
+          <w:bCs/>
+          <w:sz w:val="27"/>
+          <w:szCs w:val="27"/>
+        </w:rPr>
+        <w:t xml:space="preserve"> a Book</w:t>
+      </w:r>
+    </w:p>
+    <w:p>
+      <w:pPr>
+        <w:numPr>
+          <w:ilvl w:val="0"/>
+          <w:numId w:val="8"/>
+        </w:numPr>
+        <w:spacing w:before="100" w:beforeAutospacing="1" w:after="0" w:line="240" w:lineRule="auto"/>
+        <w:rPr>
+          <w:rFonts w:ascii="Times New Roman" w:eastAsia="Times New Roman" w:hAnsi="Times New Roman" w:cs="Times New Roman"/>
+          <w:sz w:val="24"/>
+          <w:szCs w:val="24"/>
+        </w:rPr>
+      </w:pPr>
+      <w:r>
+        <w:rPr>
+          <w:rFonts w:ascii="Times New Roman" w:eastAsia="Times New Roman" w:hAnsi="Times New Roman" w:cs="Times New Roman"/>
+          <w:sz w:val="24"/>
+          <w:szCs w:val="24"/>
+        </w:rPr>
+        <w:t xml:space="preserve">Click on the Edit button from the </w:t>
+      </w:r>
+      <w:proofErr w:type="spellStart"/>
+      <w:r>
+        <w:rPr>
+          <w:rFonts w:ascii="Times New Roman" w:eastAsia="Times New Roman" w:hAnsi="Times New Roman" w:cs="Times New Roman"/>
+          <w:b/>
+          <w:sz w:val="24"/>
+          <w:szCs w:val="24"/>
+        </w:rPr>
+        <w:t>maindashboard</w:t>
+      </w:r>
+      <w:proofErr w:type="spellEnd"/>
+      <w:r>
+        <w:rPr>
+          <w:rFonts w:ascii="Times New Roman" w:eastAsia="Times New Roman" w:hAnsi="Times New Roman" w:cs="Times New Roman"/>
+          <w:sz w:val="24"/>
+          <w:szCs w:val="24"/>
+        </w:rPr>
+        <w:t>.</w:t>
+      </w:r>
+    </w:p>
+    <w:p>
+      <w:pPr>
+        <w:numPr>
+          <w:ilvl w:val="0"/>
+          <w:numId w:val="8"/>
+        </w:numPr>
+        <w:spacing w:before="100" w:beforeAutospacing="1" w:after="100" w:afterAutospacing="1" w:line="240" w:lineRule="auto"/>
+        <w:rPr>
+          <w:rFonts w:ascii="Times New Roman" w:eastAsia="Times New Roman" w:hAnsi="Times New Roman" w:cs="Times New Roman"/>
+          <w:sz w:val="24"/>
+          <w:szCs w:val="24"/>
+        </w:rPr>
+      </w:pPr>
+      <w:r>
+        <w:rPr>
+          <w:rFonts w:ascii="Times New Roman" w:eastAsia="Times New Roman" w:hAnsi="Times New Roman" w:cs="Times New Roman"/>
+          <w:sz w:val="24"/>
+          <w:szCs w:val="24"/>
+        </w:rPr>
+        <w:t>Fill in the book details (title, category, publication date, copies owned).</w:t>
+      </w:r>
+    </w:p>
+    <w:p>
+      <w:pPr>
+        <w:numPr>
+          <w:ilvl w:val="0"/>
+          <w:numId w:val="8"/>
+        </w:numPr>
+        <w:spacing w:before="100" w:beforeAutospacing="1" w:after="100" w:afterAutospacing="1" w:line="240" w:lineRule="auto"/>
+        <w:rPr>
+          <w:rFonts w:ascii="Times New Roman" w:eastAsia="Times New Roman" w:hAnsi="Times New Roman" w:cs="Times New Roman"/>
+          <w:sz w:val="24"/>
+          <w:szCs w:val="24"/>
+        </w:rPr>
+      </w:pPr>
+      <w:r>
+        <w:rPr>
+          <w:rFonts w:ascii="Times New Roman" w:eastAsia="Times New Roman" w:hAnsi="Times New Roman" w:cs="Times New Roman"/>
+          <w:sz w:val="24"/>
+          <w:szCs w:val="24"/>
+        </w:rPr>
+        <w:t>Click "Save" to change</w:t>
+      </w:r>
+      <w:r>
+        <w:rPr>
+          <w:rFonts w:ascii="Times New Roman" w:eastAsia="Times New Roman" w:hAnsi="Times New Roman" w:cs="Times New Roman"/>
+          <w:sz w:val="24"/>
+          <w:szCs w:val="24"/>
+        </w:rPr>
+        <w:t xml:space="preserve"> the book</w:t>
+      </w:r>
+      <w:r>
+        <w:rPr>
+          <w:rFonts w:ascii="Times New Roman" w:eastAsia="Times New Roman" w:hAnsi="Times New Roman" w:cs="Times New Roman"/>
+          <w:sz w:val="24"/>
+          <w:szCs w:val="24"/>
+        </w:rPr>
+        <w:t xml:space="preserve"> details in the database or cancel to stop the edit action</w:t>
+      </w:r>
+    </w:p>
+    <w:p>
+      <w:pPr>
+        <w:spacing w:before="100" w:beforeAutospacing="1" w:after="100" w:afterAutospacing="1" w:line="240" w:lineRule="auto"/>
         <w:outlineLvl w:val="1"/>
         <w:rPr>
           <w:rFonts w:ascii="Times New Roman" w:eastAsia="Times New Roman" w:hAnsi="Times New Roman" w:cs="Times New Roman"/>
@@ -3323,6 +3119,16 @@
           <w:szCs w:val="27"/>
         </w:rPr>
       </w:pPr>
+      <w:r>
+        <w:rPr>
+          <w:rFonts w:ascii="Times New Roman" w:eastAsia="Times New Roman" w:hAnsi="Times New Roman" w:cs="Times New Roman"/>
+          <w:b/>
+          <w:bCs/>
+          <w:sz w:val="27"/>
+          <w:szCs w:val="27"/>
+        </w:rPr>
+        <w:t xml:space="preserve">Working </w:t>
+      </w:r>
       <w:r>
         <w:rPr>
           <w:rFonts w:ascii="Times New Roman" w:eastAsia="Times New Roman" w:hAnsi="Times New Roman" w:cs="Times New Roman"/>
@@ -3405,7 +3211,7 @@
     <w:p>
       <w:pPr>
         <w:numPr>
-          <w:ilvl w:val="0"/>
+          <w:ilvl w:val="1"/>
           <w:numId w:val="10"/>
         </w:numPr>
         <w:spacing w:before="100" w:beforeAutospacing="1" w:after="100" w:afterAutospacing="1" w:line="240" w:lineRule="auto"/>
@@ -3418,12 +3224,10 @@
       <w:r>
         <w:rPr>
           <w:rFonts w:ascii="Times New Roman" w:eastAsia="Times New Roman" w:hAnsi="Times New Roman" w:cs="Times New Roman"/>
-          <w:b/>
-          <w:bCs/>
-          <w:sz w:val="24"/>
-          <w:szCs w:val="24"/>
-        </w:rPr>
-        <w:t>MainDashboardController.java</w:t>
+          <w:sz w:val="24"/>
+          <w:szCs w:val="24"/>
+        </w:rPr>
+        <w:t>Edit a book delete</w:t>
       </w:r>
     </w:p>
     <w:p>
@@ -3445,7 +3249,31 @@
           <w:sz w:val="24"/>
           <w:szCs w:val="24"/>
         </w:rPr>
-        <w:t>Manages the main dashboard view.</w:t>
+        <w:t>Delete a book from the library’s database</w:t>
+      </w:r>
+    </w:p>
+    <w:p>
+      <w:pPr>
+        <w:numPr>
+          <w:ilvl w:val="0"/>
+          <w:numId w:val="10"/>
+        </w:numPr>
+        <w:spacing w:before="100" w:beforeAutospacing="1" w:after="100" w:afterAutospacing="1" w:line="240" w:lineRule="auto"/>
+        <w:rPr>
+          <w:rFonts w:ascii="Times New Roman" w:eastAsia="Times New Roman" w:hAnsi="Times New Roman" w:cs="Times New Roman"/>
+          <w:sz w:val="24"/>
+          <w:szCs w:val="24"/>
+        </w:rPr>
+      </w:pPr>
+      <w:r>
+        <w:rPr>
+          <w:rFonts w:ascii="Times New Roman" w:eastAsia="Times New Roman" w:hAnsi="Times New Roman" w:cs="Times New Roman"/>
+          <w:b/>
+          <w:bCs/>
+          <w:sz w:val="24"/>
+          <w:szCs w:val="24"/>
+        </w:rPr>
+        <w:t>MainDashboardController.java</w:t>
       </w:r>
     </w:p>
     <w:p>
@@ -3467,7 +3295,45 @@
           <w:sz w:val="24"/>
           <w:szCs w:val="24"/>
         </w:rPr>
-        <w:t>Provides navigation between different views (add book, view books, add author, view authors).</w:t>
+        <w:t>Manages the main dashboard view.</w:t>
+      </w:r>
+    </w:p>
+    <w:p>
+      <w:pPr>
+        <w:numPr>
+          <w:ilvl w:val="1"/>
+          <w:numId w:val="10"/>
+        </w:numPr>
+        <w:spacing w:before="100" w:beforeAutospacing="1" w:after="100" w:afterAutospacing="1" w:line="240" w:lineRule="auto"/>
+        <w:rPr>
+          <w:rFonts w:ascii="Times New Roman" w:eastAsia="Times New Roman" w:hAnsi="Times New Roman" w:cs="Times New Roman"/>
+          <w:sz w:val="24"/>
+          <w:szCs w:val="24"/>
+        </w:rPr>
+      </w:pPr>
+      <w:r>
+        <w:rPr>
+          <w:rFonts w:ascii="Times New Roman" w:eastAsia="Times New Roman" w:hAnsi="Times New Roman" w:cs="Times New Roman"/>
+          <w:sz w:val="24"/>
+          <w:szCs w:val="24"/>
+        </w:rPr>
+        <w:t xml:space="preserve">Provides navigation between different </w:t>
+      </w:r>
+      <w:r>
+        <w:rPr>
+          <w:rFonts w:ascii="Times New Roman" w:eastAsia="Times New Roman" w:hAnsi="Times New Roman" w:cs="Times New Roman"/>
+          <w:sz w:val="24"/>
+          <w:szCs w:val="24"/>
+        </w:rPr>
+        <w:t>views (add book, view books, edit book details, delete book</w:t>
+      </w:r>
+      <w:r>
+        <w:rPr>
+          <w:rFonts w:ascii="Times New Roman" w:eastAsia="Times New Roman" w:hAnsi="Times New Roman" w:cs="Times New Roman"/>
+          <w:sz w:val="24"/>
+          <w:szCs w:val="24"/>
+        </w:rPr>
+        <w:t>).</w:t>
       </w:r>
     </w:p>
     <w:p>
@@ -3636,6 +3502,17 @@
     <w:p>
       <w:pPr>
         <w:spacing w:before="100" w:beforeAutospacing="1" w:after="100" w:afterAutospacing="1" w:line="240" w:lineRule="auto"/>
+        <w:ind w:left="1440"/>
+        <w:rPr>
+          <w:rFonts w:ascii="Times New Roman" w:eastAsia="Times New Roman" w:hAnsi="Times New Roman" w:cs="Times New Roman"/>
+          <w:sz w:val="24"/>
+          <w:szCs w:val="24"/>
+        </w:rPr>
+      </w:pPr>
+    </w:p>
+    <w:p>
+      <w:pPr>
+        <w:spacing w:before="100" w:beforeAutospacing="1" w:after="100" w:afterAutospacing="1" w:line="240" w:lineRule="auto"/>
         <w:outlineLvl w:val="1"/>
         <w:rPr>
           <w:rFonts w:ascii="Times New Roman" w:eastAsia="Times New Roman" w:hAnsi="Times New Roman" w:cs="Times New Roman"/>
@@ -3790,6 +3667,8 @@
         </w:rPr>
         <w:t xml:space="preserve"> directory.</w:t>
       </w:r>
+      <w:bookmarkStart w:id="1" w:name="_GoBack"/>
+      <w:bookmarkEnd w:id="1"/>
     </w:p>
     <w:p>
       <w:pPr>
@@ -4051,7 +3930,91 @@
           <w:sz w:val="24"/>
           <w:szCs w:val="24"/>
         </w:rPr>
-        <w:t>: Enhance the user interface for better usability and aesthetics.</w:t>
+        <w:t xml:space="preserve">: Enhance the user interface for </w:t>
+      </w:r>
+      <w:r>
+        <w:rPr>
+          <w:rFonts w:ascii="Times New Roman" w:eastAsia="Times New Roman" w:hAnsi="Times New Roman" w:cs="Times New Roman"/>
+          <w:sz w:val="24"/>
+          <w:szCs w:val="24"/>
+        </w:rPr>
+        <w:t>better usability.</w:t>
+      </w:r>
+    </w:p>
+    <w:p>
+      <w:pPr>
+        <w:numPr>
+          <w:ilvl w:val="0"/>
+          <w:numId w:val="13"/>
+        </w:numPr>
+        <w:spacing w:before="100" w:beforeAutospacing="1" w:after="100" w:afterAutospacing="1" w:line="240" w:lineRule="auto"/>
+        <w:rPr>
+          <w:rFonts w:ascii="Times New Roman" w:eastAsia="Times New Roman" w:hAnsi="Times New Roman" w:cs="Times New Roman"/>
+          <w:sz w:val="24"/>
+          <w:szCs w:val="24"/>
+        </w:rPr>
+      </w:pPr>
+      <w:r>
+        <w:rPr>
+          <w:rFonts w:ascii="Times New Roman" w:eastAsia="Times New Roman" w:hAnsi="Times New Roman" w:cs="Times New Roman"/>
+          <w:b/>
+          <w:bCs/>
+          <w:sz w:val="24"/>
+          <w:szCs w:val="24"/>
+        </w:rPr>
+        <w:t xml:space="preserve">Implement other functionalities on </w:t>
+      </w:r>
+      <w:proofErr w:type="spellStart"/>
+      <w:r>
+        <w:rPr>
+          <w:rFonts w:ascii="Times New Roman" w:eastAsia="Times New Roman" w:hAnsi="Times New Roman" w:cs="Times New Roman"/>
+          <w:b/>
+          <w:bCs/>
+          <w:sz w:val="24"/>
+          <w:szCs w:val="24"/>
+        </w:rPr>
+        <w:t>MainDashBoard</w:t>
+      </w:r>
+      <w:proofErr w:type="spellEnd"/>
+      <w:r>
+        <w:rPr>
+          <w:rFonts w:ascii="Times New Roman" w:eastAsia="Times New Roman" w:hAnsi="Times New Roman" w:cs="Times New Roman"/>
+          <w:sz w:val="24"/>
+          <w:szCs w:val="24"/>
+        </w:rPr>
+        <w:t xml:space="preserve"> such as Manage Members, Manage Reservation, Manage Fine Payments, Manage Loans and Fines</w:t>
+      </w:r>
+    </w:p>
+    <w:p>
+      <w:pPr>
+        <w:numPr>
+          <w:ilvl w:val="0"/>
+          <w:numId w:val="13"/>
+        </w:numPr>
+        <w:spacing w:before="100" w:beforeAutospacing="1" w:after="100" w:afterAutospacing="1" w:line="240" w:lineRule="auto"/>
+        <w:rPr>
+          <w:rFonts w:ascii="Times New Roman" w:eastAsia="Times New Roman" w:hAnsi="Times New Roman" w:cs="Times New Roman"/>
+          <w:sz w:val="24"/>
+          <w:szCs w:val="24"/>
+        </w:rPr>
+      </w:pPr>
+      <w:r>
+        <w:rPr>
+          <w:rFonts w:ascii="Times New Roman" w:eastAsia="Times New Roman" w:hAnsi="Times New Roman" w:cs="Times New Roman"/>
+          <w:b/>
+          <w:bCs/>
+          <w:sz w:val="24"/>
+          <w:szCs w:val="24"/>
+        </w:rPr>
+        <w:t>Add images to the books</w:t>
+      </w:r>
+      <w:r>
+        <w:rPr>
+          <w:rFonts w:ascii="Times New Roman" w:eastAsia="Times New Roman" w:hAnsi="Times New Roman" w:cs="Times New Roman"/>
+          <w:sz w:val="24"/>
+          <w:szCs w:val="24"/>
+        </w:rPr>
+        <w:t xml:space="preserve"> </w:t>
       </w:r>
     </w:p>
     <w:p/>
@@ -4088,7 +4051,7 @@
         <v:path o:extrusionok="f" gradientshapeok="t" o:connecttype="rect"/>
         <o:lock v:ext="edit" aspectratio="t"/>
       </v:shapetype>
-      <v:shape id="_x0000_i1066" type="#_x0000_t75" style="width:11.25pt;height:11.25pt" o:bullet="t">
+      <v:shape id="_x0000_i1030" type="#_x0000_t75" style="width:11.25pt;height:11.25pt" o:bullet="t">
         <v:imagedata r:id="rId1" o:title="mso1A1C"/>
       </v:shape>
     </w:pict>
@@ -5540,6 +5503,119 @@
     </w:lvl>
   </w:abstractNum>
   <w:abstractNum w:abstractNumId="11" w15:restartNumberingAfterBreak="0">
+    <w:nsid w:val="53C4400B"/>
+    <w:multiLevelType w:val="hybridMultilevel"/>
+    <w:tmpl w:val="4694F79C"/>
+    <w:lvl w:ilvl="0" w:tplc="9F088C92">
+      <w:start w:val="1"/>
+      <w:numFmt w:val="bullet"/>
+      <w:lvlText w:val=""/>
+      <w:lvlJc w:val="left"/>
+      <w:pPr>
+        <w:ind w:left="720" w:hanging="360"/>
+      </w:pPr>
+      <w:rPr>
+        <w:rFonts w:ascii="Symbol" w:hAnsi="Symbol" w:hint="default"/>
+      </w:rPr>
+    </w:lvl>
+    <w:lvl w:ilvl="1" w:tplc="04090003" w:tentative="1">
+      <w:start w:val="1"/>
+      <w:numFmt w:val="bullet"/>
+      <w:lvlText w:val="o"/>
+      <w:lvlJc w:val="left"/>
+      <w:pPr>
+        <w:ind w:left="1440" w:hanging="360"/>
+      </w:pPr>
+      <w:rPr>
+        <w:rFonts w:ascii="Courier New" w:hAnsi="Courier New" w:cs="Courier New" w:hint="default"/>
+      </w:rPr>
+    </w:lvl>
+    <w:lvl w:ilvl="2" w:tplc="04090005" w:tentative="1">
+      <w:start w:val="1"/>
+      <w:numFmt w:val="bullet"/>
+      <w:lvlText w:val=""/>
+      <w:lvlJc w:val="left"/>
+      <w:pPr>
+        <w:ind w:left="2160" w:hanging="360"/>
+      </w:pPr>
+      <w:rPr>
+        <w:rFonts w:ascii="Wingdings" w:hAnsi="Wingdings" w:hint="default"/>
+      </w:rPr>
+    </w:lvl>
+    <w:lvl w:ilvl="3" w:tplc="04090001" w:tentative="1">
+      <w:start w:val="1"/>
+      <w:numFmt w:val="bullet"/>
+      <w:lvlText w:val=""/>
+      <w:lvlJc w:val="left"/>
+      <w:pPr>
+        <w:ind w:left="2880" w:hanging="360"/>
+      </w:pPr>
+      <w:rPr>
+        <w:rFonts w:ascii="Symbol" w:hAnsi="Symbol" w:hint="default"/>
+      </w:rPr>
+    </w:lvl>
+    <w:lvl w:ilvl="4" w:tplc="04090003" w:tentative="1">
+      <w:start w:val="1"/>
+      <w:numFmt w:val="bullet"/>
+      <w:lvlText w:val="o"/>
+      <w:lvlJc w:val="left"/>
+      <w:pPr>
+        <w:ind w:left="3600" w:hanging="360"/>
+      </w:pPr>
+      <w:rPr>
+        <w:rFonts w:ascii="Courier New" w:hAnsi="Courier New" w:cs="Courier New" w:hint="default"/>
+      </w:rPr>
+    </w:lvl>
+    <w:lvl w:ilvl="5" w:tplc="04090005" w:tentative="1">
+      <w:start w:val="1"/>
+      <w:numFmt w:val="bullet"/>
+      <w:lvlText w:val=""/>
+      <w:lvlJc w:val="left"/>
+      <w:pPr>
+        <w:ind w:left="4320" w:hanging="360"/>
+      </w:pPr>
+      <w:rPr>
+        <w:rFonts w:ascii="Wingdings" w:hAnsi="Wingdings" w:hint="default"/>
+      </w:rPr>
+    </w:lvl>
+    <w:lvl w:ilvl="6" w:tplc="04090001" w:tentative="1">
+      <w:start w:val="1"/>
+      <w:numFmt w:val="bullet"/>
+      <w:lvlText w:val=""/>
+      <w:lvlJc w:val="left"/>
+      <w:pPr>
+        <w:ind w:left="5040" w:hanging="360"/>
+      </w:pPr>
+      <w:rPr>
+        <w:rFonts w:ascii="Symbol" w:hAnsi="Symbol" w:hint="default"/>
+      </w:rPr>
+    </w:lvl>
+    <w:lvl w:ilvl="7" w:tplc="04090003" w:tentative="1">
+      <w:start w:val="1"/>
+      <w:numFmt w:val="bullet"/>
+      <w:lvlText w:val="o"/>
+      <w:lvlJc w:val="left"/>
+      <w:pPr>
+        <w:ind w:left="5760" w:hanging="360"/>
+      </w:pPr>
+      <w:rPr>
+        <w:rFonts w:ascii="Courier New" w:hAnsi="Courier New" w:cs="Courier New" w:hint="default"/>
+      </w:rPr>
+    </w:lvl>
+    <w:lvl w:ilvl="8" w:tplc="04090005" w:tentative="1">
+      <w:start w:val="1"/>
+      <w:numFmt w:val="bullet"/>
+      <w:lvlText w:val=""/>
+      <w:lvlJc w:val="left"/>
+      <w:pPr>
+        <w:ind w:left="6480" w:hanging="360"/>
+      </w:pPr>
+      <w:rPr>
+        <w:rFonts w:ascii="Wingdings" w:hAnsi="Wingdings" w:hint="default"/>
+      </w:rPr>
+    </w:lvl>
+  </w:abstractNum>
+  <w:abstractNum w:abstractNumId="12" w15:restartNumberingAfterBreak="0">
     <w:nsid w:val="57B75FCF"/>
     <w:multiLevelType w:val="multilevel"/>
     <w:tmpl w:val="61149C72"/>
@@ -5688,7 +5764,7 @@
       </w:rPr>
     </w:lvl>
   </w:abstractNum>
-  <w:abstractNum w:abstractNumId="12" w15:restartNumberingAfterBreak="0">
+  <w:abstractNum w:abstractNumId="13" w15:restartNumberingAfterBreak="0">
     <w:nsid w:val="5A813D67"/>
     <w:multiLevelType w:val="multilevel"/>
     <w:tmpl w:val="A502C242"/>
@@ -5856,7 +5932,7 @@
     <w:abstractNumId w:val="9"/>
   </w:num>
   <w:num w:numId="7">
-    <w:abstractNumId w:val="12"/>
+    <w:abstractNumId w:val="13"/>
   </w:num>
   <w:num w:numId="8">
     <w:abstractNumId w:val="7"/>
@@ -5871,10 +5947,13 @@
     <w:abstractNumId w:val="1"/>
   </w:num>
   <w:num w:numId="12">
-    <w:abstractNumId w:val="11"/>
+    <w:abstractNumId w:val="12"/>
   </w:num>
   <w:num w:numId="13">
     <w:abstractNumId w:val="6"/>
+  </w:num>
+  <w:num w:numId="14">
+    <w:abstractNumId w:val="11"/>
   </w:num>
 </w:numbering>
 </file>
@@ -6873,7 +6952,7 @@
 </file>
 
 <file path=customXml/itemProps1.xml><?xml version="1.0" encoding="utf-8"?>
-<ds:datastoreItem xmlns:ds="http://schemas.openxmlformats.org/officeDocument/2006/customXml" ds:itemID="{17AF65F7-04F4-4C04-8859-F11004CDA89E}">
+<ds:datastoreItem xmlns:ds="http://schemas.openxmlformats.org/officeDocument/2006/customXml" ds:itemID="{E90FB49C-89E3-4648-9D55-66E781A003E8}">
   <ds:schemaRefs>
     <ds:schemaRef ds:uri="http://schemas.openxmlformats.org/officeDocument/2006/bibliography"/>
   </ds:schemaRefs>

</xml_diff>